<commit_message>
Bo sung ly thuyet chung
</commit_message>
<xml_diff>
--- a/Javascript.docx
+++ b/Javascript.docx
@@ -12,75 +12,115 @@
         <w:rPr>
           <w:b/>
         </w:rPr>
-        <w:t>Javascript</w:t>
-      </w:r>
-    </w:p>
-    <w:p>
-      <w:r>
-        <w:t xml:space="preserve">forEach(ts1, ts2) </w:t>
-      </w:r>
-    </w:p>
-    <w:p>
-      <w:r>
-        <w:t>Duyệt qua hết mảng và có 2 tham  số truyền vào: 1 là chỉ số index, 2 là biến lưu các giá trị trong mảng.</w:t>
-      </w:r>
-    </w:p>
-    <w:p/>
-    <w:p>
-      <w:r>
-        <w:t>every(ts1, ts2)</w:t>
-      </w:r>
-    </w:p>
-    <w:p>
-      <w:r>
-        <w:t>Dùng để kiểm tra một điều kiện nào đó hoàn toàn đúng với tất cả phần tử trong mảng (kiểu trả về là boolean)</w:t>
-      </w:r>
-    </w:p>
-    <w:p/>
-    <w:p>
-      <w:r>
-        <w:t>filter( function(ts1, ts2) {</w:t>
-      </w:r>
-    </w:p>
-    <w:p>
-      <w:pPr>
-        <w:ind w:firstLine="720"/>
-      </w:pPr>
-      <w:r>
-        <w:t>return Điều_kiện;</w:t>
-      </w:r>
-    </w:p>
-    <w:p>
-      <w:r>
-        <w:t>}) ;</w:t>
-      </w:r>
-    </w:p>
-    <w:p>
-      <w:r>
-        <w:t>Dùng để lọc các phần tử thỏa mãn điều kiện nào đó. Trả về 1 mảng mới gồm các phần tử thỏa mãn điều kiện.</w:t>
-      </w:r>
-    </w:p>
-    <w:p/>
-    <w:p>
-      <w:r>
-        <w:t>some()</w:t>
-      </w:r>
-    </w:p>
-    <w:p>
-      <w:r>
-        <w:t>Dùng để kiểm tra điều kiện nếu chỉ cần 1 phần tử đúng thì sẽ là đúng (kiểu trả về là boolean)</w:t>
-      </w:r>
-    </w:p>
-    <w:p>
+        <w:t>Toán tử</w:t>
+      </w:r>
+    </w:p>
+    <w:p>
+      <w:pPr>
+        <w:pStyle w:val="NormalWeb"/>
+        <w:rPr>
+          <w:color w:val="333333"/>
+          <w:sz w:val="26"/>
+          <w:szCs w:val="26"/>
+        </w:rPr>
+      </w:pPr>
+      <w:r>
+        <w:rPr>
+          <w:color w:val="333333"/>
+          <w:sz w:val="26"/>
+          <w:szCs w:val="26"/>
+        </w:rPr>
+        <w:t>Toán tử logic chỉ trả về kết quả 1 trong 2 vế.</w:t>
+      </w:r>
+    </w:p>
+    <w:p>
+      <w:pPr>
+        <w:pStyle w:val="NormalWeb"/>
+        <w:rPr>
+          <w:color w:val="333333"/>
+          <w:sz w:val="26"/>
+          <w:szCs w:val="26"/>
+        </w:rPr>
+      </w:pPr>
+      <w:r>
+        <w:rPr>
+          <w:color w:val="333333"/>
+          <w:sz w:val="26"/>
+          <w:szCs w:val="26"/>
+        </w:rPr>
+        <w:t>Toán tử so sánh thì trả về boolean.</w:t>
+      </w:r>
+    </w:p>
+    <w:p>
+      <w:pPr>
+        <w:pStyle w:val="NormalWeb"/>
+        <w:rPr>
+          <w:color w:val="333333"/>
+          <w:sz w:val="26"/>
+          <w:szCs w:val="26"/>
+        </w:rPr>
+      </w:pPr>
+      <w:r>
+        <w:rPr>
+          <w:color w:val="333333"/>
+          <w:sz w:val="26"/>
+          <w:szCs w:val="26"/>
+        </w:rPr>
+        <w:t xml:space="preserve">Toán tử </w:t>
+      </w:r>
+      <w:r>
+        <w:rPr>
+          <w:b/>
+          <w:color w:val="333333"/>
+          <w:sz w:val="26"/>
+          <w:szCs w:val="26"/>
+        </w:rPr>
+        <w:t>&amp;&amp;</w:t>
+      </w:r>
+      <w:r>
+        <w:rPr>
+          <w:color w:val="333333"/>
+          <w:sz w:val="26"/>
+          <w:szCs w:val="26"/>
+        </w:rPr>
+        <w:t xml:space="preserve"> : nếu không rơi vào các trường hợp sau: 0, “ ”, null , undefine, NaN, false. Thì kết quả của phép gán sẽ là </w:t>
+      </w:r>
+      <w:r>
+        <w:rPr>
+          <w:i/>
+          <w:color w:val="333333"/>
+          <w:sz w:val="26"/>
+          <w:szCs w:val="26"/>
+        </w:rPr>
+        <w:t>giá trị cuối cùng trong phần được gán</w:t>
+      </w:r>
+      <w:r>
+        <w:rPr>
+          <w:color w:val="333333"/>
+          <w:sz w:val="26"/>
+          <w:szCs w:val="26"/>
+        </w:rPr>
+        <w:t>. Còn nếu rơi vào các trường hợp trên thì kết quả sẽ trả về 1 trong các giá trị được rơi vào.</w:t>
+      </w:r>
+    </w:p>
+    <w:p>
+      <w:pPr>
+        <w:pStyle w:val="NormalWeb"/>
+        <w:rPr>
+          <w:color w:val="333333"/>
+          <w:sz w:val="26"/>
+          <w:szCs w:val="26"/>
+        </w:rPr>
+      </w:pPr>
       <w:r>
         <w:rPr>
           <w:noProof/>
         </w:rPr>
         <w:drawing>
-          <wp:inline distT="0" distB="0" distL="0" distR="0" wp14:anchorId="2751E857" wp14:editId="0C4B23F5">
-            <wp:extent cx="4610100" cy="762000"/>
-            <wp:effectExtent l="0" t="0" r="0" b="0"/>
-            <wp:docPr id="1" name="Picture 1"/>
+          <wp:inline distT="0" distB="0" distL="0" distR="0" wp14:anchorId="3371E38E" wp14:editId="5CF58492">
+            <wp:extent cx="3048000" cy="276225"/>
+            <wp:effectExtent l="0" t="0" r="0" b="9525"/>
+            <wp:docPr id="15" name="Picture 15"/>
             <wp:cNvGraphicFramePr>
               <a:graphicFrameLocks xmlns:a="http://schemas.openxmlformats.org/drawingml/2006/main" noChangeAspect="1"/>
             </wp:cNvGraphicFramePr>
@@ -100,7 +140,7 @@
                   <pic:spPr>
                     <a:xfrm>
                       <a:off x="0" y="0"/>
-                      <a:ext cx="4610100" cy="762000"/>
+                      <a:ext cx="3048000" cy="276225"/>
                     </a:xfrm>
                     <a:prstGeom prst="rect">
                       <a:avLst/>
@@ -113,139 +153,24 @@
         </w:drawing>
       </w:r>
     </w:p>
-    <w:p/>
-    <w:p>
-      <w:r>
-        <w:t>map(function(ts1, ts2, ts3) {</w:t>
-      </w:r>
-    </w:p>
-    <w:p>
-      <w:r>
-        <w:tab/>
-        <w:t>/*</w:t>
-      </w:r>
-    </w:p>
-    <w:p>
-      <w:r>
-        <w:tab/>
-      </w:r>
-      <w:r>
-        <w:tab/>
-        <w:t>Ts1: 1 mảng mới được khởi tạo để truyền từ mảng củ sang mảng mới</w:t>
-      </w:r>
-    </w:p>
-    <w:p>
-      <w:r>
-        <w:tab/>
-      </w:r>
-      <w:r>
-        <w:tab/>
-      </w:r>
-      <w:r>
-        <w:tab/>
-      </w:r>
-      <w:r>
-        <w:t>Mảng này trả về cái gì thì sẽ lấy cái đó</w:t>
-      </w:r>
-    </w:p>
-    <w:p>
-      <w:r>
-        <w:tab/>
-      </w:r>
-      <w:r>
-        <w:tab/>
-        <w:t xml:space="preserve">Ts2: chỉ số index của mảng </w:t>
-      </w:r>
-    </w:p>
-    <w:p>
-      <w:r>
-        <w:tab/>
-      </w:r>
-      <w:r>
-        <w:tab/>
-        <w:t xml:space="preserve">Ts3: </w:t>
-      </w:r>
-      <w:r>
-        <w:rPr>
-          <w:color w:val="FF0000"/>
-        </w:rPr>
-        <w:t>originArray</w:t>
-      </w:r>
-      <w:r>
-        <w:rPr>
-          <w:color w:val="FF0000"/>
-        </w:rPr>
-        <w:t xml:space="preserve">: </w:t>
-      </w:r>
-      <w:r>
-        <w:t>trả về mảng củ trước đó (ít sử dụng)</w:t>
-      </w:r>
-    </w:p>
-    <w:p>
-      <w:pPr>
-        <w:ind w:firstLine="720"/>
-      </w:pPr>
-      <w:r>
-        <w:t>*/</w:t>
-      </w:r>
-    </w:p>
-    <w:p>
-      <w:r>
-        <w:lastRenderedPageBreak/>
-        <w:t>});</w:t>
-      </w:r>
-    </w:p>
-    <w:p>
-      <w:r>
-        <w:t>Dùng để chỉnh sửa, thay đổi element của 1 mảng</w:t>
-      </w:r>
-    </w:p>
-    <w:p>
-      <w:pPr>
-        <w:pStyle w:val="ListParagraph"/>
-        <w:numPr>
-          <w:ilvl w:val="0"/>
-          <w:numId w:val="2"/>
-        </w:numPr>
-      </w:pPr>
-      <w:r>
-        <w:t>Trong map 1 là function</w:t>
-      </w:r>
-    </w:p>
-    <w:p>
-      <w:pPr>
-        <w:pStyle w:val="ListParagraph"/>
-        <w:numPr>
-          <w:ilvl w:val="0"/>
-          <w:numId w:val="2"/>
-        </w:numPr>
-      </w:pPr>
-      <w:r>
-        <w:t>Duyệt qua từng phần tử của mảng</w:t>
-      </w:r>
-    </w:p>
-    <w:p>
-      <w:pPr>
-        <w:pStyle w:val="ListParagraph"/>
-        <w:numPr>
-          <w:ilvl w:val="0"/>
-          <w:numId w:val="2"/>
-        </w:numPr>
-      </w:pPr>
-      <w:r>
-        <w:t>Lấy phần tử thứ 1 gọi ngược lại function truyền vào</w:t>
-      </w:r>
-    </w:p>
-    <w:p>
+    <w:p>
+      <w:pPr>
+        <w:pStyle w:val="NormalWeb"/>
+        <w:rPr>
+          <w:color w:val="333333"/>
+          <w:sz w:val="26"/>
+          <w:szCs w:val="26"/>
+        </w:rPr>
+      </w:pPr>
       <w:r>
         <w:rPr>
           <w:noProof/>
         </w:rPr>
         <w:drawing>
-          <wp:inline distT="0" distB="0" distL="0" distR="0" wp14:anchorId="4146AA75" wp14:editId="37CA2B5E">
-            <wp:extent cx="4410075" cy="1943100"/>
-            <wp:effectExtent l="0" t="0" r="9525" b="0"/>
-            <wp:docPr id="2" name="Picture 2"/>
+          <wp:inline distT="0" distB="0" distL="0" distR="0" wp14:anchorId="56C566C0" wp14:editId="6E03B48E">
+            <wp:extent cx="3124200" cy="285750"/>
+            <wp:effectExtent l="0" t="0" r="0" b="0"/>
+            <wp:docPr id="16" name="Picture 16"/>
             <wp:cNvGraphicFramePr>
               <a:graphicFrameLocks xmlns:a="http://schemas.openxmlformats.org/drawingml/2006/main" noChangeAspect="1"/>
             </wp:cNvGraphicFramePr>
@@ -265,7 +190,7 @@
                   <pic:spPr>
                     <a:xfrm>
                       <a:off x="0" y="0"/>
-                      <a:ext cx="4410075" cy="1943100"/>
+                      <a:ext cx="3124200" cy="285750"/>
                     </a:xfrm>
                     <a:prstGeom prst="rect">
                       <a:avLst/>
@@ -278,270 +203,76 @@
         </w:drawing>
       </w:r>
     </w:p>
-    <w:p/>
-    <w:p>
-      <w:r>
-        <w:t xml:space="preserve">reduce(ts1, ts2) </w:t>
-      </w:r>
-    </w:p>
-    <w:p>
-      <w:r>
-        <w:tab/>
-        <w:t xml:space="preserve">ts1: là 1 function (ts1, ts2, ts3, ts4) { </w:t>
-      </w:r>
-    </w:p>
-    <w:p>
-      <w:r>
-        <w:tab/>
-      </w:r>
-      <w:r>
-        <w:tab/>
-        <w:t>ts1: biến lưu trữ (accumulator)</w:t>
-      </w:r>
-    </w:p>
-    <w:p>
-      <w:r>
-        <w:tab/>
-      </w:r>
-      <w:r>
-        <w:tab/>
-        <w:t>ts2: giá trị hiện tại</w:t>
-      </w:r>
-    </w:p>
-    <w:p>
-      <w:r>
-        <w:tab/>
-      </w:r>
-      <w:r>
-        <w:tab/>
-        <w:t>ts3: index</w:t>
-      </w:r>
-    </w:p>
-    <w:p>
-      <w:r>
-        <w:tab/>
-      </w:r>
-      <w:r>
-        <w:tab/>
-        <w:t xml:space="preserve">ts4: </w:t>
-      </w:r>
-      <w:r>
-        <w:rPr>
-          <w:color w:val="FF0000"/>
-        </w:rPr>
-        <w:t>originArray</w:t>
-      </w:r>
-      <w:r>
-        <w:rPr>
-          <w:color w:val="FF0000"/>
-        </w:rPr>
-        <w:t xml:space="preserve">: </w:t>
-      </w:r>
-      <w:r>
-        <w:t>trả về mảng củ trước đó (ít sử dụng)</w:t>
-      </w:r>
-    </w:p>
-    <w:p>
-      <w:pPr>
-        <w:ind w:firstLine="720"/>
-      </w:pPr>
-      <w:r>
-        <w:t>}</w:t>
-      </w:r>
-    </w:p>
-    <w:p>
-      <w:r>
-        <w:tab/>
-        <w:t>ts2: giá trị khởi tạo</w:t>
-      </w:r>
-      <w:r>
-        <w:t xml:space="preserve"> (được gán cho biến lưu trữ phía trên)</w:t>
-      </w:r>
-      <w:r>
-        <w:t xml:space="preserve">, tùy vào bài toán: số, chữ, object,.. ( ~ var tong = 0;)  </w:t>
-      </w:r>
-    </w:p>
-    <w:p>
-      <w:pPr>
-        <w:rPr>
-          <w:b/>
-        </w:rPr>
-      </w:pPr>
-      <w:r>
-        <w:rPr>
-          <w:b/>
-        </w:rPr>
-        <w:t>for…of</w:t>
-      </w:r>
-      <w:r>
-        <w:rPr>
-          <w:b/>
-        </w:rPr>
-        <w:t xml:space="preserve"> : lặp qua các phần tử trong 1 mảng</w:t>
-      </w:r>
-    </w:p>
-    <w:p>
-      <w:pPr>
-        <w:rPr>
-          <w:b/>
-          <w:color w:val="E36C0A" w:themeColor="accent6" w:themeShade="BF"/>
-        </w:rPr>
-      </w:pPr>
-      <w:r>
-        <w:rPr>
-          <w:b/>
-          <w:color w:val="E36C0A" w:themeColor="accent6" w:themeShade="BF"/>
-        </w:rPr>
-        <w:t>for(var</w:t>
-      </w:r>
-      <w:r>
-        <w:rPr>
-          <w:color w:val="E36C0A" w:themeColor="accent6" w:themeShade="BF"/>
-        </w:rPr>
-        <w:t xml:space="preserve"> </w:t>
-      </w:r>
-      <w:r>
-        <w:t xml:space="preserve">x </w:t>
-      </w:r>
-      <w:r>
-        <w:rPr>
-          <w:b/>
-          <w:color w:val="E36C0A" w:themeColor="accent6" w:themeShade="BF"/>
-        </w:rPr>
-        <w:t>of</w:t>
-      </w:r>
-      <w:r>
-        <w:t xml:space="preserve"> tên_mảng</w:t>
-      </w:r>
-      <w:r>
-        <w:rPr>
-          <w:b/>
-          <w:color w:val="E36C0A" w:themeColor="accent6" w:themeShade="BF"/>
-        </w:rPr>
-        <w:t>)</w:t>
-      </w:r>
-      <w:r>
-        <w:rPr>
-          <w:b/>
-          <w:color w:val="E36C0A" w:themeColor="accent6" w:themeShade="BF"/>
-        </w:rPr>
-        <w:t xml:space="preserve">{} </w:t>
-      </w:r>
-    </w:p>
-    <w:p>
-      <w:r>
-        <w:t>x: đại diện cho từng phần tử trong mảng.</w:t>
-      </w:r>
-    </w:p>
-    <w:p/>
-    <w:p>
-      <w:pPr>
-        <w:rPr>
-          <w:b/>
-        </w:rPr>
-      </w:pPr>
-      <w:r>
-        <w:rPr>
-          <w:b/>
-        </w:rPr>
-        <w:t>for…in : lặp qua các key trong 1 object</w:t>
-      </w:r>
-    </w:p>
-    <w:p>
-      <w:pPr>
-        <w:rPr>
-          <w:b/>
-          <w:color w:val="E36C0A" w:themeColor="accent6" w:themeShade="BF"/>
-        </w:rPr>
-      </w:pPr>
-      <w:r>
-        <w:rPr>
-          <w:b/>
-          <w:color w:val="E36C0A" w:themeColor="accent6" w:themeShade="BF"/>
-        </w:rPr>
-        <w:t>for(var</w:t>
-      </w:r>
-      <w:r>
-        <w:rPr>
-          <w:color w:val="E36C0A" w:themeColor="accent6" w:themeShade="BF"/>
-        </w:rPr>
-        <w:t xml:space="preserve"> </w:t>
-      </w:r>
-      <w:r>
-        <w:t xml:space="preserve">x </w:t>
-      </w:r>
-      <w:r>
-        <w:rPr>
-          <w:b/>
-          <w:color w:val="E36C0A" w:themeColor="accent6" w:themeShade="BF"/>
-        </w:rPr>
-        <w:t>in</w:t>
-      </w:r>
-      <w:r>
-        <w:t xml:space="preserve"> tên_mảng</w:t>
-      </w:r>
-      <w:r>
-        <w:rPr>
-          <w:b/>
-          <w:color w:val="E36C0A" w:themeColor="accent6" w:themeShade="BF"/>
-        </w:rPr>
-        <w:t>)</w:t>
-      </w:r>
-      <w:r>
-        <w:rPr>
-          <w:b/>
-          <w:color w:val="E36C0A" w:themeColor="accent6" w:themeShade="BF"/>
-        </w:rPr>
-        <w:t xml:space="preserve">{} </w:t>
-      </w:r>
-    </w:p>
-    <w:p>
-      <w:r>
-        <w:t>x: đại diện cho các key trong mảng</w:t>
-      </w:r>
-    </w:p>
-    <w:p>
-      <w:r>
-        <w:lastRenderedPageBreak/>
-        <w:t xml:space="preserve">* Nếu muốn lấy </w:t>
-      </w:r>
-      <w:r>
-        <w:rPr>
-          <w:color w:val="E36C0A" w:themeColor="accent6" w:themeShade="BF"/>
-        </w:rPr>
-        <w:t>value</w:t>
-      </w:r>
-      <w:r>
-        <w:t xml:space="preserve"> thông qua key thì </w:t>
-      </w:r>
-      <w:r>
-        <w:rPr>
-          <w:color w:val="4F6228" w:themeColor="accent3" w:themeShade="80"/>
-        </w:rPr>
-        <w:t>tên_mảng[key]</w:t>
-      </w:r>
-    </w:p>
-    <w:p/>
-    <w:p/>
-    <w:p/>
-    <w:p/>
-    <w:p/>
-    <w:p/>
-    <w:p>
-      <w:r>
-        <w:t>DOM</w:t>
-      </w:r>
-    </w:p>
-    <w:p>
+    <w:p>
+      <w:pPr>
+        <w:pStyle w:val="NormalWeb"/>
+        <w:rPr>
+          <w:color w:val="333333"/>
+          <w:sz w:val="26"/>
+          <w:szCs w:val="26"/>
+        </w:rPr>
+      </w:pPr>
+      <w:r>
+        <w:rPr>
+          <w:color w:val="333333"/>
+          <w:sz w:val="26"/>
+          <w:szCs w:val="26"/>
+        </w:rPr>
+        <w:t xml:space="preserve">Toán tử </w:t>
+      </w:r>
+      <w:r>
+        <w:rPr>
+          <w:b/>
+          <w:color w:val="333333"/>
+          <w:sz w:val="26"/>
+          <w:szCs w:val="26"/>
+        </w:rPr>
+        <w:t xml:space="preserve">|| </w:t>
+      </w:r>
+      <w:r>
+        <w:rPr>
+          <w:color w:val="333333"/>
+          <w:sz w:val="26"/>
+          <w:szCs w:val="26"/>
+        </w:rPr>
+        <w:t xml:space="preserve">: thì ngược lại với toán tử </w:t>
+      </w:r>
+      <w:r>
+        <w:rPr>
+          <w:b/>
+          <w:color w:val="333333"/>
+          <w:sz w:val="26"/>
+          <w:szCs w:val="26"/>
+        </w:rPr>
+        <w:t>&amp;&amp;</w:t>
+      </w:r>
+      <w:r>
+        <w:rPr>
+          <w:color w:val="333333"/>
+          <w:sz w:val="26"/>
+          <w:szCs w:val="26"/>
+        </w:rPr>
+        <w:t>. Sẽ lấy giá trị đầu tiên</w:t>
+      </w:r>
+    </w:p>
+    <w:p>
+      <w:pPr>
+        <w:pStyle w:val="NormalWeb"/>
+        <w:rPr>
+          <w:color w:val="333333"/>
+          <w:sz w:val="26"/>
+          <w:szCs w:val="26"/>
+        </w:rPr>
+      </w:pPr>
       <w:r>
         <w:rPr>
           <w:noProof/>
         </w:rPr>
         <w:drawing>
-          <wp:inline distT="0" distB="0" distL="0" distR="0" wp14:anchorId="3080AB79" wp14:editId="0CE51E31">
-            <wp:extent cx="5857875" cy="1600200"/>
-            <wp:effectExtent l="0" t="0" r="9525" b="0"/>
-            <wp:docPr id="3" name="Picture 3"/>
+          <wp:inline distT="0" distB="0" distL="0" distR="0" wp14:anchorId="345ACFE6" wp14:editId="1AE66D3E">
+            <wp:extent cx="3543300" cy="342900"/>
+            <wp:effectExtent l="0" t="0" r="0" b="0"/>
+            <wp:docPr id="18" name="Picture 18"/>
             <wp:cNvGraphicFramePr>
               <a:graphicFrameLocks xmlns:a="http://schemas.openxmlformats.org/drawingml/2006/main" noChangeAspect="1"/>
             </wp:cNvGraphicFramePr>
@@ -561,7 +292,7 @@
                   <pic:spPr>
                     <a:xfrm>
                       <a:off x="0" y="0"/>
-                      <a:ext cx="5860079" cy="1600802"/>
+                      <a:ext cx="3543300" cy="342900"/>
                     </a:xfrm>
                     <a:prstGeom prst="rect">
                       <a:avLst/>
@@ -575,15 +306,23 @@
       </w:r>
     </w:p>
     <w:p>
+      <w:pPr>
+        <w:pStyle w:val="NormalWeb"/>
+        <w:rPr>
+          <w:color w:val="333333"/>
+          <w:sz w:val="26"/>
+          <w:szCs w:val="26"/>
+        </w:rPr>
+      </w:pPr>
       <w:r>
         <w:rPr>
           <w:noProof/>
         </w:rPr>
         <w:drawing>
-          <wp:inline distT="0" distB="0" distL="0" distR="0" wp14:anchorId="1B3CC916" wp14:editId="50AC00B3">
-            <wp:extent cx="5760720" cy="1711599"/>
-            <wp:effectExtent l="0" t="0" r="0" b="3175"/>
-            <wp:docPr id="4" name="Picture 4"/>
+          <wp:inline distT="0" distB="0" distL="0" distR="0" wp14:anchorId="77487B73" wp14:editId="60122317">
+            <wp:extent cx="3505200" cy="257175"/>
+            <wp:effectExtent l="0" t="0" r="0" b="9525"/>
+            <wp:docPr id="19" name="Picture 19"/>
             <wp:cNvGraphicFramePr>
               <a:graphicFrameLocks xmlns:a="http://schemas.openxmlformats.org/drawingml/2006/main" noChangeAspect="1"/>
             </wp:cNvGraphicFramePr>
@@ -603,7 +342,7 @@
                   <pic:spPr>
                     <a:xfrm>
                       <a:off x="0" y="0"/>
-                      <a:ext cx="5760720" cy="1711599"/>
+                      <a:ext cx="3505200" cy="257175"/>
                     </a:xfrm>
                     <a:prstGeom prst="rect">
                       <a:avLst/>
@@ -616,47 +355,324 @@
         </w:drawing>
       </w:r>
     </w:p>
-    <w:p>
-      <w:r>
-        <w:br w:type="page"/>
-      </w:r>
-    </w:p>
-    <w:p>
-      <w:pPr>
-        <w:tabs>
-          <w:tab w:val="left" w:pos="1410"/>
-        </w:tabs>
-      </w:pPr>
-      <w:r>
+    <w:p/>
+    <w:p>
+      <w:pPr>
+        <w:rPr>
+          <w:b/>
+        </w:rPr>
+      </w:pPr>
+      <w:r>
+        <w:rPr>
+          <w:b/>
+        </w:rPr>
+        <w:t>Làm việc với chuỗi</w:t>
+      </w:r>
+    </w:p>
+    <w:p>
+      <w:r>
+        <w:t>Javascript string method (documents)</w:t>
+      </w:r>
+    </w:p>
+    <w:p>
+      <w:pPr>
+        <w:pStyle w:val="ListParagraph"/>
+        <w:numPr>
+          <w:ilvl w:val="0"/>
+          <w:numId w:val="5"/>
+        </w:numPr>
+        <w:ind w:left="284" w:hanging="284"/>
+      </w:pPr>
+      <w:r>
+        <w:t>Length: đo độ dài của chuỗi</w:t>
+      </w:r>
+    </w:p>
+    <w:p>
+      <w:pPr>
+        <w:pStyle w:val="ListParagraph"/>
+        <w:numPr>
+          <w:ilvl w:val="0"/>
+          <w:numId w:val="5"/>
+        </w:numPr>
+        <w:ind w:left="284" w:hanging="284"/>
+      </w:pPr>
+      <w:r>
+        <w:t xml:space="preserve">Find index: </w:t>
+      </w:r>
+      <w:r>
+        <w:t>tìm kiếm 1 chuỗi kí tự. Trả về số index. Trả về vị trí đầu tiên</w:t>
+      </w:r>
+    </w:p>
+    <w:p>
+      <w:pPr>
+        <w:pStyle w:val="ListParagraph"/>
+        <w:numPr>
+          <w:ilvl w:val="0"/>
+          <w:numId w:val="5"/>
+        </w:numPr>
+        <w:ind w:left="284" w:hanging="284"/>
+      </w:pPr>
+      <w:r>
+        <w:t xml:space="preserve">Slice(start, end): cắt 1 chuỗi  </w:t>
+      </w:r>
+    </w:p>
+    <w:p>
+      <w:pPr>
+        <w:pStyle w:val="ListParagraph"/>
+        <w:numPr>
+          <w:ilvl w:val="0"/>
+          <w:numId w:val="5"/>
+        </w:numPr>
+        <w:ind w:left="284" w:hanging="284"/>
+      </w:pPr>
+      <w:r>
+        <w:t>Replace</w:t>
+      </w:r>
+      <w:r>
+        <w:t xml:space="preserve">: thay thế chuỗi. Tìm tất cả 1 chuỗi nào đó /…/g </w:t>
+      </w:r>
+    </w:p>
+    <w:p>
+      <w:pPr>
+        <w:pStyle w:val="ListParagraph"/>
+        <w:numPr>
+          <w:ilvl w:val="0"/>
+          <w:numId w:val="5"/>
+        </w:numPr>
+        <w:ind w:left="284" w:hanging="284"/>
+      </w:pPr>
+      <w:r>
+        <w:t>Trim</w:t>
+      </w:r>
+      <w:r>
+        <w:t>: bỏ đi khoảng trắng 2 đầu chuỗi</w:t>
+      </w:r>
+    </w:p>
+    <w:p>
+      <w:pPr>
+        <w:pStyle w:val="ListParagraph"/>
+        <w:numPr>
+          <w:ilvl w:val="0"/>
+          <w:numId w:val="5"/>
+        </w:numPr>
+        <w:ind w:left="284" w:hanging="284"/>
+      </w:pPr>
+      <w:r>
+        <w:t>Split</w:t>
+      </w:r>
+      <w:r>
+        <w:t>: cắt 1 chuỗi thành 1 array</w:t>
+      </w:r>
+      <w:bookmarkStart w:id="0" w:name="_GoBack"/>
+      <w:bookmarkEnd w:id="0"/>
+    </w:p>
+    <w:p>
+      <w:pPr>
+        <w:pStyle w:val="ListParagraph"/>
+        <w:numPr>
+          <w:ilvl w:val="0"/>
+          <w:numId w:val="5"/>
+        </w:numPr>
+        <w:ind w:left="284" w:hanging="284"/>
+      </w:pPr>
+      <w:r>
+        <w:t>Get a character by index</w:t>
+      </w:r>
+    </w:p>
+    <w:p/>
+    <w:p/>
+    <w:p>
+      <w:pPr>
+        <w:shd w:val="clear" w:color="auto" w:fill="1E1E1E"/>
+        <w:spacing w:before="0" w:after="0" w:line="285" w:lineRule="atLeast"/>
+        <w:rPr>
+          <w:rFonts w:ascii="Consolas" w:eastAsia="Times New Roman" w:hAnsi="Consolas" w:cs="Times New Roman"/>
+          <w:color w:val="D4D4D4"/>
+          <w:sz w:val="21"/>
+          <w:szCs w:val="21"/>
+        </w:rPr>
+      </w:pPr>
+      <w:r>
+        <w:rPr>
+          <w:rFonts w:ascii="Consolas" w:eastAsia="Times New Roman" w:hAnsi="Consolas" w:cs="Times New Roman"/>
+          <w:color w:val="6A9955"/>
+          <w:sz w:val="21"/>
+          <w:szCs w:val="21"/>
+        </w:rPr>
+        <w:t>   Set timeout : thực hiện 1 công việc sau một khoảng thời gian</w:t>
+      </w:r>
+    </w:p>
+    <w:p>
+      <w:pPr>
+        <w:shd w:val="clear" w:color="auto" w:fill="1E1E1E"/>
+        <w:spacing w:before="0" w:after="0" w:line="285" w:lineRule="atLeast"/>
+        <w:rPr>
+          <w:rFonts w:ascii="Consolas" w:eastAsia="Times New Roman" w:hAnsi="Consolas" w:cs="Times New Roman"/>
+          <w:color w:val="D4D4D4"/>
+          <w:sz w:val="21"/>
+          <w:szCs w:val="21"/>
+        </w:rPr>
+      </w:pPr>
+      <w:r>
+        <w:rPr>
+          <w:rFonts w:ascii="Consolas" w:eastAsia="Times New Roman" w:hAnsi="Consolas" w:cs="Times New Roman"/>
+          <w:color w:val="6A9955"/>
+          <w:sz w:val="21"/>
+          <w:szCs w:val="21"/>
+        </w:rPr>
+        <w:t>     - Tham số thứ nhất truyền vào là 1 function </w:t>
+      </w:r>
+    </w:p>
+    <w:p>
+      <w:pPr>
+        <w:shd w:val="clear" w:color="auto" w:fill="1E1E1E"/>
+        <w:spacing w:before="0" w:after="0" w:line="285" w:lineRule="atLeast"/>
+        <w:rPr>
+          <w:rFonts w:ascii="Consolas" w:eastAsia="Times New Roman" w:hAnsi="Consolas" w:cs="Times New Roman"/>
+          <w:color w:val="D4D4D4"/>
+          <w:sz w:val="21"/>
+          <w:szCs w:val="21"/>
+        </w:rPr>
+      </w:pPr>
+      <w:r>
+        <w:rPr>
+          <w:rFonts w:ascii="Consolas" w:eastAsia="Times New Roman" w:hAnsi="Consolas" w:cs="Times New Roman"/>
+          <w:color w:val="6A9955"/>
+          <w:sz w:val="21"/>
+          <w:szCs w:val="21"/>
+        </w:rPr>
+        <w:t>     - Tham số thứ 2 truyền vào là khoảng thời gian</w:t>
+      </w:r>
+    </w:p>
+    <w:p>
+      <w:pPr>
+        <w:shd w:val="clear" w:color="auto" w:fill="1E1E1E"/>
+        <w:spacing w:before="0" w:after="0" w:line="285" w:lineRule="atLeast"/>
+        <w:rPr>
+          <w:rFonts w:ascii="Consolas" w:eastAsia="Times New Roman" w:hAnsi="Consolas" w:cs="Times New Roman"/>
+          <w:color w:val="D4D4D4"/>
+          <w:sz w:val="21"/>
+          <w:szCs w:val="21"/>
+        </w:rPr>
+      </w:pPr>
+      <w:r>
+        <w:rPr>
+          <w:rFonts w:ascii="Consolas" w:eastAsia="Times New Roman" w:hAnsi="Consolas" w:cs="Times New Roman"/>
+          <w:color w:val="6A9955"/>
+          <w:sz w:val="21"/>
+          <w:szCs w:val="21"/>
+        </w:rPr>
+        <w:t>    </w:t>
+      </w:r>
+    </w:p>
+    <w:p>
+      <w:pPr>
+        <w:shd w:val="clear" w:color="auto" w:fill="1E1E1E"/>
+        <w:spacing w:before="0" w:after="0" w:line="285" w:lineRule="atLeast"/>
+        <w:rPr>
+          <w:rFonts w:ascii="Consolas" w:eastAsia="Times New Roman" w:hAnsi="Consolas" w:cs="Times New Roman"/>
+          <w:color w:val="D4D4D4"/>
+          <w:sz w:val="21"/>
+          <w:szCs w:val="21"/>
+        </w:rPr>
+      </w:pPr>
+      <w:r>
+        <w:rPr>
+          <w:rFonts w:ascii="Consolas" w:eastAsia="Times New Roman" w:hAnsi="Consolas" w:cs="Times New Roman"/>
+          <w:color w:val="6A9955"/>
+          <w:sz w:val="21"/>
+          <w:szCs w:val="21"/>
+        </w:rPr>
+        <w:t>    Set interval : giống như Set timeout nhưng khác nhau ở chỗ Set interval sẽ lặp đi lặp lại 1 công việc trong function</w:t>
+      </w:r>
+    </w:p>
+    <w:p>
+      <w:pPr>
+        <w:rPr>
+          <w:b/>
+        </w:rPr>
+      </w:pPr>
+    </w:p>
+    <w:p>
+      <w:pPr>
+        <w:rPr>
+          <w:b/>
+        </w:rPr>
+      </w:pPr>
+      <w:r>
+        <w:rPr>
+          <w:b/>
+        </w:rPr>
         <w:lastRenderedPageBreak/>
-        <w:t>*SET trong JS</w:t>
-      </w:r>
-    </w:p>
-    <w:p>
-      <w:pPr>
-        <w:tabs>
-          <w:tab w:val="left" w:pos="1410"/>
-        </w:tabs>
-      </w:pPr>
-      <w:r>
-        <w:t>Set() : các gía trị trong set sẽ không được lặp lại</w:t>
-      </w:r>
-    </w:p>
-    <w:p>
-      <w:pPr>
-        <w:tabs>
-          <w:tab w:val="left" w:pos="1410"/>
-        </w:tabs>
-      </w:pPr>
+        <w:t>Javascript</w:t>
+      </w:r>
+    </w:p>
+    <w:p>
+      <w:r>
+        <w:t xml:space="preserve">forEach(ts1, ts2) </w:t>
+      </w:r>
+    </w:p>
+    <w:p>
+      <w:r>
+        <w:t>Duyệt qua hết mảng và có 2 tham  số truyền vào: 1 là chỉ số index, 2 là biến lưu các giá trị trong mảng.</w:t>
+      </w:r>
+    </w:p>
+    <w:p/>
+    <w:p>
+      <w:r>
+        <w:t>every(ts1, ts2)</w:t>
+      </w:r>
+    </w:p>
+    <w:p>
+      <w:r>
+        <w:t>Dùng để kiểm tra một điều kiện nào đó hoàn toàn đúng với tất cả phần tử trong mảng (kiểu trả về là boolean)</w:t>
+      </w:r>
+    </w:p>
+    <w:p/>
+    <w:p>
+      <w:r>
+        <w:t>filter( function(ts1, ts2) {</w:t>
+      </w:r>
+    </w:p>
+    <w:p>
+      <w:pPr>
+        <w:ind w:firstLine="720"/>
+      </w:pPr>
+      <w:r>
+        <w:t>return Điều_kiện;</w:t>
+      </w:r>
+    </w:p>
+    <w:p>
+      <w:r>
+        <w:t>}) ;</w:t>
+      </w:r>
+    </w:p>
+    <w:p>
+      <w:r>
+        <w:t>Dùng để lọc các phần tử thỏa mãn điều kiện nào đó. Trả về 1 mảng mới gồm các phần tử thỏa mãn điều kiện.</w:t>
+      </w:r>
+    </w:p>
+    <w:p/>
+    <w:p>
+      <w:r>
+        <w:t>some()</w:t>
+      </w:r>
+    </w:p>
+    <w:p>
+      <w:r>
+        <w:t>Dùng để kiểm tra điều kiện nếu chỉ cần 1 phần tử đúng thì sẽ là đúng (kiểu trả về là boolean)</w:t>
+      </w:r>
+    </w:p>
+    <w:p>
       <w:r>
         <w:rPr>
           <w:noProof/>
         </w:rPr>
         <w:drawing>
-          <wp:inline distT="0" distB="0" distL="0" distR="0" wp14:anchorId="3F5CD8A0" wp14:editId="0DEB849E">
-            <wp:extent cx="5153025" cy="2079928"/>
+          <wp:inline distT="0" distB="0" distL="0" distR="0" wp14:anchorId="2751E857" wp14:editId="0C4B23F5">
+            <wp:extent cx="4610100" cy="762000"/>
             <wp:effectExtent l="0" t="0" r="0" b="0"/>
-            <wp:docPr id="5" name="Picture 5"/>
+            <wp:docPr id="1" name="Picture 1"/>
             <wp:cNvGraphicFramePr>
               <a:graphicFrameLocks xmlns:a="http://schemas.openxmlformats.org/drawingml/2006/main" noChangeAspect="1"/>
             </wp:cNvGraphicFramePr>
@@ -676,7 +692,7 @@
                   <pic:spPr>
                     <a:xfrm>
                       <a:off x="0" y="0"/>
-                      <a:ext cx="5167127" cy="2085620"/>
+                      <a:ext cx="4610100" cy="762000"/>
                     </a:xfrm>
                     <a:prstGeom prst="rect">
                       <a:avLst/>
@@ -689,130 +705,139 @@
         </w:drawing>
       </w:r>
     </w:p>
-    <w:p>
+    <w:p/>
+    <w:p>
+      <w:r>
+        <w:t>map(function(ts1, ts2, ts3) {</w:t>
+      </w:r>
+    </w:p>
+    <w:p>
+      <w:r>
+        <w:tab/>
+        <w:t>/*</w:t>
+      </w:r>
+    </w:p>
+    <w:p>
+      <w:r>
+        <w:tab/>
+      </w:r>
+      <w:r>
+        <w:tab/>
+        <w:t>Ts1: 1 mảng mới được khởi tạo để truyền từ mảng củ sang mảng mới</w:t>
+      </w:r>
+    </w:p>
+    <w:p>
+      <w:r>
+        <w:tab/>
+      </w:r>
+      <w:r>
+        <w:tab/>
+      </w:r>
+      <w:r>
+        <w:tab/>
+      </w:r>
+      <w:r>
+        <w:t>Mảng này trả về cái gì thì sẽ lấy cái đó</w:t>
+      </w:r>
+    </w:p>
+    <w:p>
+      <w:r>
+        <w:tab/>
+      </w:r>
+      <w:r>
+        <w:tab/>
+        <w:t xml:space="preserve">Ts2: chỉ số index của mảng </w:t>
+      </w:r>
+    </w:p>
+    <w:p>
+      <w:r>
+        <w:tab/>
+      </w:r>
+      <w:r>
+        <w:tab/>
+        <w:t xml:space="preserve">Ts3: </w:t>
+      </w:r>
       <w:r>
         <w:rPr>
           <w:color w:val="FF0000"/>
         </w:rPr>
-        <w:t>…</w:t>
-      </w:r>
-      <w:r>
-        <w:t xml:space="preserve"> Là toán tử </w:t>
-      </w:r>
-      <w:r>
-        <w:rPr>
-          <w:u w:val="single"/>
-        </w:rPr>
-        <w:t>giải</w:t>
-      </w:r>
-      <w:r>
-        <w:t xml:space="preserve"> như ở ví dụ trên ban đầu Set() sẽ trả về một object. Nhưng ta muốn kết quả là mảng thì trước tiên phải </w:t>
-      </w:r>
-      <w:r>
-        <w:rPr>
-          <w:u w:val="single"/>
-        </w:rPr>
-        <w:t>giải</w:t>
-      </w:r>
-      <w:r>
-        <w:t xml:space="preserve"> các phần tử trong object đó ra ngoài để cho nó thành phần tử tự do. Sau đó thì dùng ký hiệu của mảng [] bọc lại. Ta được kết quả</w:t>
-      </w:r>
-    </w:p>
-    <w:p>
-      <w:pPr>
-        <w:tabs>
-          <w:tab w:val="left" w:pos="1410"/>
-        </w:tabs>
-      </w:pPr>
-    </w:p>
-    <w:p>
-      <w:pPr>
-        <w:tabs>
-          <w:tab w:val="left" w:pos="1410"/>
-        </w:tabs>
-        <w:rPr>
-          <w:b/>
-          <w:sz w:val="30"/>
-          <w:szCs w:val="30"/>
-        </w:rPr>
-      </w:pPr>
-      <w:r>
-        <w:rPr>
-          <w:b/>
-          <w:sz w:val="30"/>
-          <w:szCs w:val="30"/>
-        </w:rPr>
-        <w:t>PROMISE</w:t>
-      </w:r>
-    </w:p>
-    <w:p>
-      <w:pPr>
-        <w:tabs>
-          <w:tab w:val="left" w:pos="1410"/>
-        </w:tabs>
-      </w:pPr>
-      <w:r>
-        <w:t>Promise: được sinh ra để xử lý quy tắc bất đồng bộ. Trước khi có promise thì chúng ta sử dụng callback mà callback thì xảy ra vấn đề đó là callback hell nó sẽ bị sâu vào rất khó nhìn, khó hiểu do đó promise được sinh ra.</w:t>
-      </w:r>
-    </w:p>
-    <w:p>
-      <w:pPr>
-        <w:tabs>
-          <w:tab w:val="left" w:pos="1410"/>
-        </w:tabs>
-      </w:pPr>
-      <w:r>
-        <w:t>Để tạo ra được promise thì chúng ta sử dụng từ khóa new với với promise và trong constructor của nó chúng ta sẽ truyền vào một executor function. Trong executor function sẽ nhận 2 tham số một là resolve 2 là reject. Resolve</w:t>
-      </w:r>
-      <w:r>
-        <w:t>, chúng ta sẽ gọi nó khi thao tác xử lý logic thành công. Reject được gọi khi thao tác xử lý thất bại</w:t>
-      </w:r>
-      <w:r>
-        <w:t>.</w:t>
-      </w:r>
-    </w:p>
-    <w:p>
-      <w:pPr>
-        <w:tabs>
-          <w:tab w:val="left" w:pos="1410"/>
-        </w:tabs>
-        <w:sectPr>
-          <w:pgSz w:w="11907" w:h="16840" w:code="9"/>
-          <w:pgMar w:top="1134" w:right="1134" w:bottom="1134" w:left="1701" w:header="720" w:footer="720" w:gutter="0"/>
-          <w:cols w:space="720"/>
-          <w:docGrid w:linePitch="360"/>
-        </w:sectPr>
-      </w:pPr>
-      <w:r>
-        <w:t>Khi sử dụng promise, chúng ta sẽ sử dụng phương thức .then() và .catch(). Then() sẽ nhận một callback function khi promise nhận resolve. Và vào catch khi promise nhận reject</w:t>
-      </w:r>
-      <w:r>
-        <w:t>.</w:t>
-      </w:r>
-    </w:p>
-    <w:p>
-      <w:pPr>
-        <w:tabs>
-          <w:tab w:val="left" w:pos="1410"/>
-        </w:tabs>
-        <w:sectPr>
-          <w:type w:val="continuous"/>
-          <w:pgSz w:w="11907" w:h="16840" w:code="9"/>
-          <w:pgMar w:top="1134" w:right="1134" w:bottom="1134" w:left="1701" w:header="720" w:footer="720" w:gutter="0"/>
-          <w:cols w:num="2" w:space="720"/>
-          <w:docGrid w:linePitch="360"/>
-        </w:sectPr>
-      </w:pPr>
+        <w:t>originArray</w:t>
+      </w:r>
+      <w:r>
+        <w:rPr>
+          <w:color w:val="FF0000"/>
+        </w:rPr>
+        <w:t xml:space="preserve">: </w:t>
+      </w:r>
+      <w:r>
+        <w:t>trả về mảng củ trước đó (ít sử dụng)</w:t>
+      </w:r>
+    </w:p>
+    <w:p>
+      <w:pPr>
+        <w:ind w:firstLine="720"/>
+      </w:pPr>
+      <w:r>
+        <w:t>*/</w:t>
+      </w:r>
+    </w:p>
+    <w:p>
+      <w:r>
+        <w:lastRenderedPageBreak/>
+        <w:t>});</w:t>
+      </w:r>
+    </w:p>
+    <w:p>
+      <w:r>
+        <w:t>Dùng để chỉnh sửa, thay đổi element của 1 mảng</w:t>
+      </w:r>
+    </w:p>
+    <w:p>
+      <w:pPr>
+        <w:pStyle w:val="ListParagraph"/>
+        <w:numPr>
+          <w:ilvl w:val="0"/>
+          <w:numId w:val="2"/>
+        </w:numPr>
+      </w:pPr>
+      <w:r>
+        <w:t>Trong map 1 là function</w:t>
+      </w:r>
+    </w:p>
+    <w:p>
+      <w:pPr>
+        <w:pStyle w:val="ListParagraph"/>
+        <w:numPr>
+          <w:ilvl w:val="0"/>
+          <w:numId w:val="2"/>
+        </w:numPr>
+      </w:pPr>
+      <w:r>
+        <w:t>Duyệt qua từng phần tử của mảng</w:t>
+      </w:r>
+    </w:p>
+    <w:p>
+      <w:pPr>
+        <w:pStyle w:val="ListParagraph"/>
+        <w:numPr>
+          <w:ilvl w:val="0"/>
+          <w:numId w:val="2"/>
+        </w:numPr>
+      </w:pPr>
+      <w:r>
+        <w:t>Lấy phần tử thứ 1 gọi ngược lại function truyền vào</w:t>
+      </w:r>
+    </w:p>
+    <w:p>
       <w:r>
         <w:rPr>
           <w:noProof/>
         </w:rPr>
-        <w:lastRenderedPageBreak/>
         <w:drawing>
-          <wp:inline distT="0" distB="0" distL="0" distR="0" wp14:anchorId="7A66B6DA" wp14:editId="5181D2FD">
-            <wp:extent cx="3332876" cy="2800350"/>
-            <wp:effectExtent l="0" t="0" r="1270" b="0"/>
-            <wp:docPr id="6" name="Picture 6"/>
+          <wp:inline distT="0" distB="0" distL="0" distR="0" wp14:anchorId="4146AA75" wp14:editId="37CA2B5E">
+            <wp:extent cx="4410075" cy="1943100"/>
+            <wp:effectExtent l="0" t="0" r="9525" b="0"/>
+            <wp:docPr id="2" name="Picture 2"/>
             <wp:cNvGraphicFramePr>
               <a:graphicFrameLocks xmlns:a="http://schemas.openxmlformats.org/drawingml/2006/main" noChangeAspect="1"/>
             </wp:cNvGraphicFramePr>
@@ -832,7 +857,7 @@
                   <pic:spPr>
                     <a:xfrm>
                       <a:off x="0" y="0"/>
-                      <a:ext cx="3332876" cy="2800350"/>
+                      <a:ext cx="4410075" cy="1943100"/>
                     </a:xfrm>
                     <a:prstGeom prst="rect">
                       <a:avLst/>
@@ -844,16 +869,271 @@
           </wp:inline>
         </w:drawing>
       </w:r>
+    </w:p>
+    <w:p/>
+    <w:p>
+      <w:r>
+        <w:t xml:space="preserve">reduce(ts1, ts2) </w:t>
+      </w:r>
+    </w:p>
+    <w:p>
+      <w:r>
+        <w:tab/>
+        <w:t xml:space="preserve">ts1: là 1 function (ts1, ts2, ts3, ts4) { </w:t>
+      </w:r>
+    </w:p>
+    <w:p>
+      <w:r>
+        <w:tab/>
+      </w:r>
+      <w:r>
+        <w:tab/>
+        <w:t>ts1: biến lưu trữ (accumulator)</w:t>
+      </w:r>
+    </w:p>
+    <w:p>
+      <w:r>
+        <w:tab/>
+      </w:r>
+      <w:r>
+        <w:tab/>
+        <w:t>ts2: giá trị hiện tại</w:t>
+      </w:r>
+    </w:p>
+    <w:p>
+      <w:r>
+        <w:tab/>
+      </w:r>
+      <w:r>
+        <w:tab/>
+        <w:t>ts3: index</w:t>
+      </w:r>
+    </w:p>
+    <w:p>
+      <w:r>
+        <w:tab/>
+      </w:r>
+      <w:r>
+        <w:tab/>
+        <w:t xml:space="preserve">ts4: </w:t>
+      </w:r>
+      <w:r>
+        <w:rPr>
+          <w:color w:val="FF0000"/>
+        </w:rPr>
+        <w:t>originArray</w:t>
+      </w:r>
+      <w:r>
+        <w:rPr>
+          <w:color w:val="FF0000"/>
+        </w:rPr>
+        <w:t xml:space="preserve">: </w:t>
+      </w:r>
+      <w:r>
+        <w:t>trả về mảng củ trước đó (ít sử dụng)</w:t>
+      </w:r>
+    </w:p>
+    <w:p>
+      <w:pPr>
+        <w:ind w:firstLine="720"/>
+      </w:pPr>
+      <w:r>
+        <w:t>}</w:t>
+      </w:r>
+    </w:p>
+    <w:p>
+      <w:r>
+        <w:tab/>
+        <w:t>ts2: giá trị khởi tạo</w:t>
+      </w:r>
+      <w:r>
+        <w:t xml:space="preserve"> (được gán cho biến lưu trữ phía trên)</w:t>
+      </w:r>
+      <w:r>
+        <w:t xml:space="preserve">, tùy vào bài toán: số, chữ, object,.. ( ~ var tong = 0;)  </w:t>
+      </w:r>
+    </w:p>
+    <w:p>
+      <w:pPr>
+        <w:rPr>
+          <w:b/>
+        </w:rPr>
+      </w:pPr>
+      <w:r>
+        <w:rPr>
+          <w:b/>
+        </w:rPr>
+        <w:t>for…of</w:t>
+      </w:r>
+      <w:r>
+        <w:rPr>
+          <w:b/>
+        </w:rPr>
+        <w:t xml:space="preserve"> : lặp qua các phần tử trong 1 mảng</w:t>
+      </w:r>
+    </w:p>
+    <w:p>
+      <w:pPr>
+        <w:rPr>
+          <w:b/>
+          <w:color w:val="E36C0A" w:themeColor="accent6" w:themeShade="BF"/>
+        </w:rPr>
+      </w:pPr>
+      <w:r>
+        <w:rPr>
+          <w:b/>
+          <w:color w:val="E36C0A" w:themeColor="accent6" w:themeShade="BF"/>
+        </w:rPr>
+        <w:t>for(var</w:t>
+      </w:r>
+      <w:r>
+        <w:rPr>
+          <w:color w:val="E36C0A" w:themeColor="accent6" w:themeShade="BF"/>
+        </w:rPr>
+        <w:t xml:space="preserve"> </w:t>
+      </w:r>
+      <w:r>
+        <w:t xml:space="preserve">x </w:t>
+      </w:r>
+      <w:r>
+        <w:rPr>
+          <w:b/>
+          <w:color w:val="E36C0A" w:themeColor="accent6" w:themeShade="BF"/>
+        </w:rPr>
+        <w:t>of</w:t>
+      </w:r>
+      <w:r>
+        <w:t xml:space="preserve"> tên_mảng</w:t>
+      </w:r>
+      <w:r>
+        <w:rPr>
+          <w:b/>
+          <w:color w:val="E36C0A" w:themeColor="accent6" w:themeShade="BF"/>
+        </w:rPr>
+        <w:t>)</w:t>
+      </w:r>
+      <w:r>
+        <w:rPr>
+          <w:b/>
+          <w:color w:val="E36C0A" w:themeColor="accent6" w:themeShade="BF"/>
+        </w:rPr>
+        <w:t xml:space="preserve">{} </w:t>
+      </w:r>
+    </w:p>
+    <w:p>
+      <w:r>
+        <w:t>x: đại diện cho từng phần tử trong mảng.</w:t>
+      </w:r>
+    </w:p>
+    <w:p/>
+    <w:p>
+      <w:pPr>
+        <w:rPr>
+          <w:b/>
+        </w:rPr>
+      </w:pPr>
+      <w:r>
+        <w:rPr>
+          <w:b/>
+        </w:rPr>
+        <w:t>for…in : lặp qua các key trong 1 object</w:t>
+      </w:r>
+    </w:p>
+    <w:p>
+      <w:pPr>
+        <w:rPr>
+          <w:b/>
+          <w:color w:val="E36C0A" w:themeColor="accent6" w:themeShade="BF"/>
+        </w:rPr>
+      </w:pPr>
+      <w:r>
+        <w:rPr>
+          <w:b/>
+          <w:color w:val="E36C0A" w:themeColor="accent6" w:themeShade="BF"/>
+        </w:rPr>
+        <w:t>for(var</w:t>
+      </w:r>
+      <w:r>
+        <w:rPr>
+          <w:color w:val="E36C0A" w:themeColor="accent6" w:themeShade="BF"/>
+        </w:rPr>
+        <w:t xml:space="preserve"> </w:t>
+      </w:r>
+      <w:r>
+        <w:t xml:space="preserve">x </w:t>
+      </w:r>
+      <w:r>
+        <w:rPr>
+          <w:b/>
+          <w:color w:val="E36C0A" w:themeColor="accent6" w:themeShade="BF"/>
+        </w:rPr>
+        <w:t>in</w:t>
+      </w:r>
+      <w:r>
+        <w:t xml:space="preserve"> tên_mảng</w:t>
+      </w:r>
+      <w:r>
+        <w:rPr>
+          <w:b/>
+          <w:color w:val="E36C0A" w:themeColor="accent6" w:themeShade="BF"/>
+        </w:rPr>
+        <w:t>)</w:t>
+      </w:r>
+      <w:r>
+        <w:rPr>
+          <w:b/>
+          <w:color w:val="E36C0A" w:themeColor="accent6" w:themeShade="BF"/>
+        </w:rPr>
+        <w:t xml:space="preserve">{} </w:t>
+      </w:r>
+    </w:p>
+    <w:p>
+      <w:r>
+        <w:t>x: đại diện cho các key trong mảng</w:t>
+      </w:r>
+    </w:p>
+    <w:p>
+      <w:r>
+        <w:lastRenderedPageBreak/>
+        <w:t xml:space="preserve">* Nếu muốn lấy </w:t>
+      </w:r>
+      <w:r>
+        <w:rPr>
+          <w:color w:val="E36C0A" w:themeColor="accent6" w:themeShade="BF"/>
+        </w:rPr>
+        <w:t>value</w:t>
+      </w:r>
+      <w:r>
+        <w:t xml:space="preserve"> thông qua key thì </w:t>
+      </w:r>
+      <w:r>
+        <w:rPr>
+          <w:color w:val="4F6228" w:themeColor="accent3" w:themeShade="80"/>
+        </w:rPr>
+        <w:t>tên_mảng[key]</w:t>
+      </w:r>
+    </w:p>
+    <w:p/>
+    <w:p/>
+    <w:p/>
+    <w:p/>
+    <w:p/>
+    <w:p/>
+    <w:p>
+      <w:r>
+        <w:t>DOM</w:t>
+      </w:r>
+    </w:p>
+    <w:p>
       <w:r>
         <w:rPr>
           <w:noProof/>
         </w:rPr>
-        <w:lastRenderedPageBreak/>
         <w:drawing>
-          <wp:inline distT="0" distB="0" distL="0" distR="0" wp14:anchorId="3C422B6A" wp14:editId="51884D69">
-            <wp:extent cx="3286125" cy="2333625"/>
-            <wp:effectExtent l="0" t="0" r="9525" b="9525"/>
-            <wp:docPr id="7" name="Picture 7"/>
+          <wp:inline distT="0" distB="0" distL="0" distR="0" wp14:anchorId="3080AB79" wp14:editId="0CE51E31">
+            <wp:extent cx="5857875" cy="1600200"/>
+            <wp:effectExtent l="0" t="0" r="9525" b="0"/>
+            <wp:docPr id="3" name="Picture 3"/>
             <wp:cNvGraphicFramePr>
               <a:graphicFrameLocks xmlns:a="http://schemas.openxmlformats.org/drawingml/2006/main" noChangeAspect="1"/>
             </wp:cNvGraphicFramePr>
@@ -873,6 +1153,318 @@
                   <pic:spPr>
                     <a:xfrm>
                       <a:off x="0" y="0"/>
+                      <a:ext cx="5860079" cy="1600802"/>
+                    </a:xfrm>
+                    <a:prstGeom prst="rect">
+                      <a:avLst/>
+                    </a:prstGeom>
+                  </pic:spPr>
+                </pic:pic>
+              </a:graphicData>
+            </a:graphic>
+          </wp:inline>
+        </w:drawing>
+      </w:r>
+    </w:p>
+    <w:p>
+      <w:r>
+        <w:rPr>
+          <w:noProof/>
+        </w:rPr>
+        <w:drawing>
+          <wp:inline distT="0" distB="0" distL="0" distR="0" wp14:anchorId="1B3CC916" wp14:editId="50AC00B3">
+            <wp:extent cx="5760720" cy="1711599"/>
+            <wp:effectExtent l="0" t="0" r="0" b="3175"/>
+            <wp:docPr id="4" name="Picture 4"/>
+            <wp:cNvGraphicFramePr>
+              <a:graphicFrameLocks xmlns:a="http://schemas.openxmlformats.org/drawingml/2006/main" noChangeAspect="1"/>
+            </wp:cNvGraphicFramePr>
+            <a:graphic xmlns:a="http://schemas.openxmlformats.org/drawingml/2006/main">
+              <a:graphicData uri="http://schemas.openxmlformats.org/drawingml/2006/picture">
+                <pic:pic xmlns:pic="http://schemas.openxmlformats.org/drawingml/2006/picture">
+                  <pic:nvPicPr>
+                    <pic:cNvPr id="0" name=""/>
+                    <pic:cNvPicPr/>
+                  </pic:nvPicPr>
+                  <pic:blipFill>
+                    <a:blip r:embed="rId13"/>
+                    <a:stretch>
+                      <a:fillRect/>
+                    </a:stretch>
+                  </pic:blipFill>
+                  <pic:spPr>
+                    <a:xfrm>
+                      <a:off x="0" y="0"/>
+                      <a:ext cx="5760720" cy="1711599"/>
+                    </a:xfrm>
+                    <a:prstGeom prst="rect">
+                      <a:avLst/>
+                    </a:prstGeom>
+                  </pic:spPr>
+                </pic:pic>
+              </a:graphicData>
+            </a:graphic>
+          </wp:inline>
+        </w:drawing>
+      </w:r>
+    </w:p>
+    <w:p>
+      <w:r>
+        <w:br w:type="page"/>
+      </w:r>
+    </w:p>
+    <w:p>
+      <w:pPr>
+        <w:tabs>
+          <w:tab w:val="left" w:pos="1410"/>
+        </w:tabs>
+      </w:pPr>
+      <w:r>
+        <w:lastRenderedPageBreak/>
+        <w:t>*SET trong JS</w:t>
+      </w:r>
+    </w:p>
+    <w:p>
+      <w:pPr>
+        <w:tabs>
+          <w:tab w:val="left" w:pos="1410"/>
+        </w:tabs>
+      </w:pPr>
+      <w:r>
+        <w:t>Set() : các gía trị trong set sẽ không được lặp lại</w:t>
+      </w:r>
+    </w:p>
+    <w:p>
+      <w:pPr>
+        <w:tabs>
+          <w:tab w:val="left" w:pos="1410"/>
+        </w:tabs>
+      </w:pPr>
+      <w:r>
+        <w:rPr>
+          <w:noProof/>
+        </w:rPr>
+        <w:drawing>
+          <wp:inline distT="0" distB="0" distL="0" distR="0" wp14:anchorId="3F5CD8A0" wp14:editId="0DEB849E">
+            <wp:extent cx="5153025" cy="2079928"/>
+            <wp:effectExtent l="0" t="0" r="0" b="0"/>
+            <wp:docPr id="5" name="Picture 5"/>
+            <wp:cNvGraphicFramePr>
+              <a:graphicFrameLocks xmlns:a="http://schemas.openxmlformats.org/drawingml/2006/main" noChangeAspect="1"/>
+            </wp:cNvGraphicFramePr>
+            <a:graphic xmlns:a="http://schemas.openxmlformats.org/drawingml/2006/main">
+              <a:graphicData uri="http://schemas.openxmlformats.org/drawingml/2006/picture">
+                <pic:pic xmlns:pic="http://schemas.openxmlformats.org/drawingml/2006/picture">
+                  <pic:nvPicPr>
+                    <pic:cNvPr id="0" name=""/>
+                    <pic:cNvPicPr/>
+                  </pic:nvPicPr>
+                  <pic:blipFill>
+                    <a:blip r:embed="rId14"/>
+                    <a:stretch>
+                      <a:fillRect/>
+                    </a:stretch>
+                  </pic:blipFill>
+                  <pic:spPr>
+                    <a:xfrm>
+                      <a:off x="0" y="0"/>
+                      <a:ext cx="5167127" cy="2085620"/>
+                    </a:xfrm>
+                    <a:prstGeom prst="rect">
+                      <a:avLst/>
+                    </a:prstGeom>
+                  </pic:spPr>
+                </pic:pic>
+              </a:graphicData>
+            </a:graphic>
+          </wp:inline>
+        </w:drawing>
+      </w:r>
+    </w:p>
+    <w:p>
+      <w:r>
+        <w:rPr>
+          <w:color w:val="FF0000"/>
+        </w:rPr>
+        <w:t>…</w:t>
+      </w:r>
+      <w:r>
+        <w:t xml:space="preserve"> Là toán tử </w:t>
+      </w:r>
+      <w:r>
+        <w:rPr>
+          <w:u w:val="single"/>
+        </w:rPr>
+        <w:t>giải</w:t>
+      </w:r>
+      <w:r>
+        <w:t xml:space="preserve"> như ở ví dụ trên ban đầu Set() sẽ trả về một object. Nhưng ta muốn kết quả là mảng thì trước tiên phải </w:t>
+      </w:r>
+      <w:r>
+        <w:rPr>
+          <w:u w:val="single"/>
+        </w:rPr>
+        <w:t>giải</w:t>
+      </w:r>
+      <w:r>
+        <w:t xml:space="preserve"> các phần tử trong object đó ra ngoài để cho nó thành phần tử tự do. Sau đó thì dùng ký hiệu của mảng [] bọc lại. Ta được kết quả</w:t>
+      </w:r>
+    </w:p>
+    <w:p>
+      <w:pPr>
+        <w:tabs>
+          <w:tab w:val="left" w:pos="1410"/>
+        </w:tabs>
+      </w:pPr>
+    </w:p>
+    <w:p>
+      <w:pPr>
+        <w:tabs>
+          <w:tab w:val="left" w:pos="1410"/>
+        </w:tabs>
+        <w:rPr>
+          <w:b/>
+          <w:sz w:val="30"/>
+          <w:szCs w:val="30"/>
+        </w:rPr>
+      </w:pPr>
+      <w:r>
+        <w:rPr>
+          <w:b/>
+          <w:sz w:val="30"/>
+          <w:szCs w:val="30"/>
+        </w:rPr>
+        <w:t>PROMISE</w:t>
+      </w:r>
+    </w:p>
+    <w:p>
+      <w:pPr>
+        <w:tabs>
+          <w:tab w:val="left" w:pos="1410"/>
+        </w:tabs>
+      </w:pPr>
+      <w:r>
+        <w:t>Promise: được sinh ra để xử lý quy tắc bất đồng bộ. Trước khi có promise thì chúng ta sử dụng callback mà callback thì xảy ra vấn đề đó là callback hell nó sẽ bị sâu vào rất khó nhìn, khó hiểu do đó promise được sinh ra.</w:t>
+      </w:r>
+    </w:p>
+    <w:p>
+      <w:pPr>
+        <w:tabs>
+          <w:tab w:val="left" w:pos="1410"/>
+        </w:tabs>
+      </w:pPr>
+      <w:r>
+        <w:t>Để tạo ra được promise thì chúng ta sử dụng từ khóa new với với promise và trong constructor của nó chúng ta sẽ truyền vào một executor function. Trong executor function sẽ nhận 2 tham số một là resolve 2 là reject. Resolve</w:t>
+      </w:r>
+      <w:r>
+        <w:t>, chúng ta sẽ gọi nó khi thao tác xử lý logic thành công. Reject được gọi khi thao tác xử lý thất bại</w:t>
+      </w:r>
+      <w:r>
+        <w:t>.</w:t>
+      </w:r>
+    </w:p>
+    <w:p>
+      <w:pPr>
+        <w:tabs>
+          <w:tab w:val="left" w:pos="1410"/>
+        </w:tabs>
+        <w:sectPr>
+          <w:pgSz w:w="11907" w:h="16840" w:code="9"/>
+          <w:pgMar w:top="1134" w:right="1134" w:bottom="1134" w:left="1701" w:header="720" w:footer="720" w:gutter="0"/>
+          <w:cols w:space="720"/>
+          <w:docGrid w:linePitch="360"/>
+        </w:sectPr>
+      </w:pPr>
+      <w:r>
+        <w:t>Khi sử dụng promise, chúng ta sẽ sử dụng phương thức .then() và .catch(). Then() sẽ nhận một callback function khi promise nhận resolve. Và vào catch khi promise nhận reject</w:t>
+      </w:r>
+      <w:r>
+        <w:t>.</w:t>
+      </w:r>
+    </w:p>
+    <w:p>
+      <w:pPr>
+        <w:tabs>
+          <w:tab w:val="left" w:pos="1410"/>
+        </w:tabs>
+        <w:sectPr>
+          <w:type w:val="continuous"/>
+          <w:pgSz w:w="11907" w:h="16840" w:code="9"/>
+          <w:pgMar w:top="1134" w:right="1134" w:bottom="1134" w:left="1701" w:header="720" w:footer="720" w:gutter="0"/>
+          <w:cols w:num="2" w:space="720"/>
+          <w:docGrid w:linePitch="360"/>
+        </w:sectPr>
+      </w:pPr>
+      <w:r>
+        <w:rPr>
+          <w:noProof/>
+        </w:rPr>
+        <w:lastRenderedPageBreak/>
+        <w:drawing>
+          <wp:inline distT="0" distB="0" distL="0" distR="0" wp14:anchorId="7A66B6DA" wp14:editId="5181D2FD">
+            <wp:extent cx="3332876" cy="2800350"/>
+            <wp:effectExtent l="0" t="0" r="1270" b="0"/>
+            <wp:docPr id="6" name="Picture 6"/>
+            <wp:cNvGraphicFramePr>
+              <a:graphicFrameLocks xmlns:a="http://schemas.openxmlformats.org/drawingml/2006/main" noChangeAspect="1"/>
+            </wp:cNvGraphicFramePr>
+            <a:graphic xmlns:a="http://schemas.openxmlformats.org/drawingml/2006/main">
+              <a:graphicData uri="http://schemas.openxmlformats.org/drawingml/2006/picture">
+                <pic:pic xmlns:pic="http://schemas.openxmlformats.org/drawingml/2006/picture">
+                  <pic:nvPicPr>
+                    <pic:cNvPr id="0" name=""/>
+                    <pic:cNvPicPr/>
+                  </pic:nvPicPr>
+                  <pic:blipFill>
+                    <a:blip r:embed="rId15"/>
+                    <a:stretch>
+                      <a:fillRect/>
+                    </a:stretch>
+                  </pic:blipFill>
+                  <pic:spPr>
+                    <a:xfrm>
+                      <a:off x="0" y="0"/>
+                      <a:ext cx="3332876" cy="2800350"/>
+                    </a:xfrm>
+                    <a:prstGeom prst="rect">
+                      <a:avLst/>
+                    </a:prstGeom>
+                  </pic:spPr>
+                </pic:pic>
+              </a:graphicData>
+            </a:graphic>
+          </wp:inline>
+        </w:drawing>
+      </w:r>
+      <w:r>
+        <w:rPr>
+          <w:noProof/>
+        </w:rPr>
+        <w:lastRenderedPageBreak/>
+        <w:drawing>
+          <wp:inline distT="0" distB="0" distL="0" distR="0" wp14:anchorId="3C422B6A" wp14:editId="51884D69">
+            <wp:extent cx="3286125" cy="2333625"/>
+            <wp:effectExtent l="0" t="0" r="9525" b="9525"/>
+            <wp:docPr id="7" name="Picture 7"/>
+            <wp:cNvGraphicFramePr>
+              <a:graphicFrameLocks xmlns:a="http://schemas.openxmlformats.org/drawingml/2006/main" noChangeAspect="1"/>
+            </wp:cNvGraphicFramePr>
+            <a:graphic xmlns:a="http://schemas.openxmlformats.org/drawingml/2006/main">
+              <a:graphicData uri="http://schemas.openxmlformats.org/drawingml/2006/picture">
+                <pic:pic xmlns:pic="http://schemas.openxmlformats.org/drawingml/2006/picture">
+                  <pic:nvPicPr>
+                    <pic:cNvPr id="0" name=""/>
+                    <pic:cNvPicPr/>
+                  </pic:nvPicPr>
+                  <pic:blipFill>
+                    <a:blip r:embed="rId16"/>
+                    <a:stretch>
+                      <a:fillRect/>
+                    </a:stretch>
+                  </pic:blipFill>
+                  <pic:spPr>
+                    <a:xfrm>
+                      <a:off x="0" y="0"/>
                       <a:ext cx="3286125" cy="2333625"/>
                     </a:xfrm>
                     <a:prstGeom prst="rect">
@@ -919,7 +1511,7 @@
                     <pic:cNvPicPr/>
                   </pic:nvPicPr>
                   <pic:blipFill>
-                    <a:blip r:embed="rId13"/>
+                    <a:blip r:embed="rId17"/>
                     <a:stretch>
                       <a:fillRect/>
                     </a:stretch>
@@ -1466,7 +2058,7 @@
                     <pic:cNvPicPr/>
                   </pic:nvPicPr>
                   <pic:blipFill>
-                    <a:blip r:embed="rId14"/>
+                    <a:blip r:embed="rId18"/>
                     <a:stretch>
                       <a:fillRect/>
                     </a:stretch>
@@ -1497,286 +2089,6 @@
             <wp:extent cx="4543425" cy="1181100"/>
             <wp:effectExtent l="0" t="0" r="9525" b="0"/>
             <wp:docPr id="10" name="Picture 10"/>
-            <wp:cNvGraphicFramePr>
-              <a:graphicFrameLocks xmlns:a="http://schemas.openxmlformats.org/drawingml/2006/main" noChangeAspect="1"/>
-            </wp:cNvGraphicFramePr>
-            <a:graphic xmlns:a="http://schemas.openxmlformats.org/drawingml/2006/main">
-              <a:graphicData uri="http://schemas.openxmlformats.org/drawingml/2006/picture">
-                <pic:pic xmlns:pic="http://schemas.openxmlformats.org/drawingml/2006/picture">
-                  <pic:nvPicPr>
-                    <pic:cNvPr id="0" name=""/>
-                    <pic:cNvPicPr/>
-                  </pic:nvPicPr>
-                  <pic:blipFill>
-                    <a:blip r:embed="rId15"/>
-                    <a:stretch>
-                      <a:fillRect/>
-                    </a:stretch>
-                  </pic:blipFill>
-                  <pic:spPr>
-                    <a:xfrm>
-                      <a:off x="0" y="0"/>
-                      <a:ext cx="4543425" cy="1181100"/>
-                    </a:xfrm>
-                    <a:prstGeom prst="rect">
-                      <a:avLst/>
-                    </a:prstGeom>
-                  </pic:spPr>
-                </pic:pic>
-              </a:graphicData>
-            </a:graphic>
-          </wp:inline>
-        </w:drawing>
-      </w:r>
-    </w:p>
-    <w:p/>
-    <w:p>
-      <w:pPr>
-        <w:pStyle w:val="ListParagraph"/>
-        <w:numPr>
-          <w:ilvl w:val="0"/>
-          <w:numId w:val="4"/>
-        </w:numPr>
-        <w:rPr>
-          <w:b/>
-        </w:rPr>
-      </w:pPr>
-      <w:r>
-        <w:rPr>
-          <w:b/>
-        </w:rPr>
-        <w:t>Object literals</w:t>
-      </w:r>
-    </w:p>
-    <w:p>
-      <w:r>
-        <w:t>Định nghĩa key: value cho object</w:t>
-      </w:r>
-    </w:p>
-    <w:p>
-      <w:r>
-        <w:t>Định nghĩa method cho object</w:t>
-      </w:r>
-    </w:p>
-    <w:p>
-      <w:r>
-        <w:t>Định nghĩa key cho object dưới dạng biến</w:t>
-      </w:r>
-    </w:p>
-    <w:p>
-      <w:r>
-        <w:rPr>
-          <w:noProof/>
-        </w:rPr>
-        <w:lastRenderedPageBreak/>
-        <w:drawing>
-          <wp:inline distT="0" distB="0" distL="0" distR="0" wp14:anchorId="5BE1E9FE" wp14:editId="4F43E21F">
-            <wp:extent cx="2333625" cy="2343150"/>
-            <wp:effectExtent l="0" t="0" r="9525" b="0"/>
-            <wp:docPr id="12" name="Picture 12"/>
-            <wp:cNvGraphicFramePr>
-              <a:graphicFrameLocks xmlns:a="http://schemas.openxmlformats.org/drawingml/2006/main" noChangeAspect="1"/>
-            </wp:cNvGraphicFramePr>
-            <a:graphic xmlns:a="http://schemas.openxmlformats.org/drawingml/2006/main">
-              <a:graphicData uri="http://schemas.openxmlformats.org/drawingml/2006/picture">
-                <pic:pic xmlns:pic="http://schemas.openxmlformats.org/drawingml/2006/picture">
-                  <pic:nvPicPr>
-                    <pic:cNvPr id="0" name=""/>
-                    <pic:cNvPicPr/>
-                  </pic:nvPicPr>
-                  <pic:blipFill>
-                    <a:blip r:embed="rId16"/>
-                    <a:stretch>
-                      <a:fillRect/>
-                    </a:stretch>
-                  </pic:blipFill>
-                  <pic:spPr>
-                    <a:xfrm>
-                      <a:off x="0" y="0"/>
-                      <a:ext cx="2333625" cy="2343150"/>
-                    </a:xfrm>
-                    <a:prstGeom prst="rect">
-                      <a:avLst/>
-                    </a:prstGeom>
-                  </pic:spPr>
-                </pic:pic>
-              </a:graphicData>
-            </a:graphic>
-          </wp:inline>
-        </w:drawing>
-      </w:r>
-    </w:p>
-    <w:p>
-      <w:r>
-        <w:rPr>
-          <w:noProof/>
-        </w:rPr>
-        <w:drawing>
-          <wp:inline distT="0" distB="0" distL="0" distR="0" wp14:anchorId="79CB1839" wp14:editId="1EE8E82B">
-            <wp:extent cx="3038475" cy="2019300"/>
-            <wp:effectExtent l="0" t="0" r="9525" b="0"/>
-            <wp:docPr id="11" name="Picture 11"/>
-            <wp:cNvGraphicFramePr>
-              <a:graphicFrameLocks xmlns:a="http://schemas.openxmlformats.org/drawingml/2006/main" noChangeAspect="1"/>
-            </wp:cNvGraphicFramePr>
-            <a:graphic xmlns:a="http://schemas.openxmlformats.org/drawingml/2006/main">
-              <a:graphicData uri="http://schemas.openxmlformats.org/drawingml/2006/picture">
-                <pic:pic xmlns:pic="http://schemas.openxmlformats.org/drawingml/2006/picture">
-                  <pic:nvPicPr>
-                    <pic:cNvPr id="0" name=""/>
-                    <pic:cNvPicPr/>
-                  </pic:nvPicPr>
-                  <pic:blipFill>
-                    <a:blip r:embed="rId17"/>
-                    <a:stretch>
-                      <a:fillRect/>
-                    </a:stretch>
-                  </pic:blipFill>
-                  <pic:spPr>
-                    <a:xfrm>
-                      <a:off x="0" y="0"/>
-                      <a:ext cx="3038475" cy="2019300"/>
-                    </a:xfrm>
-                    <a:prstGeom prst="rect">
-                      <a:avLst/>
-                    </a:prstGeom>
-                  </pic:spPr>
-                </pic:pic>
-              </a:graphicData>
-            </a:graphic>
-          </wp:inline>
-        </w:drawing>
-      </w:r>
-    </w:p>
-    <w:p/>
-    <w:p>
-      <w:pPr>
-        <w:pStyle w:val="ListParagraph"/>
-        <w:numPr>
-          <w:ilvl w:val="0"/>
-          <w:numId w:val="4"/>
-        </w:numPr>
-        <w:rPr>
-          <w:b/>
-        </w:rPr>
-      </w:pPr>
-      <w:r>
-        <w:rPr>
-          <w:b/>
-        </w:rPr>
-        <w:t>JSON</w:t>
-      </w:r>
-    </w:p>
-    <w:p>
-      <w:r>
-        <w:t>JSON: là một định dạng dữ liệu (chuỗi)</w:t>
-      </w:r>
-    </w:p>
-    <w:p>
-      <w:r>
-        <w:t xml:space="preserve">Stringify: </w:t>
-      </w:r>
-      <w:r>
-        <w:t>từ javascript types -&gt; JSON</w:t>
-      </w:r>
-    </w:p>
-    <w:p>
-      <w:r>
-        <w:t xml:space="preserve">Parse: </w:t>
-      </w:r>
-      <w:r>
-        <w:t>từ JSON -&gt; javascript types</w:t>
-      </w:r>
-    </w:p>
-    <w:p/>
-    <w:p>
-      <w:pPr>
-        <w:pStyle w:val="ListParagraph"/>
-        <w:numPr>
-          <w:ilvl w:val="0"/>
-          <w:numId w:val="4"/>
-        </w:numPr>
-        <w:rPr>
-          <w:b/>
-        </w:rPr>
-      </w:pPr>
-      <w:r>
-        <w:rPr>
-          <w:b/>
-        </w:rPr>
-        <w:t>Destructuring (phân rã: array, object)</w:t>
-      </w:r>
-    </w:p>
-    <w:p>
-      <w:r>
-        <w:t>Array</w:t>
-      </w:r>
-    </w:p>
-    <w:p>
-      <w:r>
-        <w:rPr>
-          <w:noProof/>
-        </w:rPr>
-        <w:drawing>
-          <wp:inline distT="0" distB="0" distL="0" distR="0" wp14:anchorId="0CED95A6" wp14:editId="44144F7E">
-            <wp:extent cx="5760720" cy="1057363"/>
-            <wp:effectExtent l="0" t="0" r="0" b="9525"/>
-            <wp:docPr id="13" name="Picture 13"/>
-            <wp:cNvGraphicFramePr>
-              <a:graphicFrameLocks xmlns:a="http://schemas.openxmlformats.org/drawingml/2006/main" noChangeAspect="1"/>
-            </wp:cNvGraphicFramePr>
-            <a:graphic xmlns:a="http://schemas.openxmlformats.org/drawingml/2006/main">
-              <a:graphicData uri="http://schemas.openxmlformats.org/drawingml/2006/picture">
-                <pic:pic xmlns:pic="http://schemas.openxmlformats.org/drawingml/2006/picture">
-                  <pic:nvPicPr>
-                    <pic:cNvPr id="0" name=""/>
-                    <pic:cNvPicPr/>
-                  </pic:nvPicPr>
-                  <pic:blipFill>
-                    <a:blip r:embed="rId18"/>
-                    <a:stretch>
-                      <a:fillRect/>
-                    </a:stretch>
-                  </pic:blipFill>
-                  <pic:spPr>
-                    <a:xfrm>
-                      <a:off x="0" y="0"/>
-                      <a:ext cx="5760720" cy="1057363"/>
-                    </a:xfrm>
-                    <a:prstGeom prst="rect">
-                      <a:avLst/>
-                    </a:prstGeom>
-                  </pic:spPr>
-                </pic:pic>
-              </a:graphicData>
-            </a:graphic>
-          </wp:inline>
-        </w:drawing>
-      </w:r>
-    </w:p>
-    <w:p>
-      <w:r>
-        <w:br w:type="page"/>
-      </w:r>
-    </w:p>
-    <w:p>
-      <w:bookmarkStart w:id="0" w:name="_GoBack"/>
-      <w:bookmarkEnd w:id="0"/>
-      <w:r>
-        <w:lastRenderedPageBreak/>
-        <w:t>Object</w:t>
-      </w:r>
-    </w:p>
-    <w:p>
-      <w:r>
-        <w:rPr>
-          <w:noProof/>
-        </w:rPr>
-        <w:drawing>
-          <wp:inline distT="0" distB="0" distL="0" distR="0" wp14:anchorId="24FF1DED" wp14:editId="2F75ABD0">
-            <wp:extent cx="4076700" cy="1266825"/>
-            <wp:effectExtent l="0" t="0" r="0" b="9525"/>
-            <wp:docPr id="14" name="Picture 14"/>
             <wp:cNvGraphicFramePr>
               <a:graphicFrameLocks xmlns:a="http://schemas.openxmlformats.org/drawingml/2006/main" noChangeAspect="1"/>
             </wp:cNvGraphicFramePr>
@@ -1796,6 +2108,350 @@
                   <pic:spPr>
                     <a:xfrm>
                       <a:off x="0" y="0"/>
+                      <a:ext cx="4543425" cy="1181100"/>
+                    </a:xfrm>
+                    <a:prstGeom prst="rect">
+                      <a:avLst/>
+                    </a:prstGeom>
+                  </pic:spPr>
+                </pic:pic>
+              </a:graphicData>
+            </a:graphic>
+          </wp:inline>
+        </w:drawing>
+      </w:r>
+    </w:p>
+    <w:p/>
+    <w:p>
+      <w:pPr>
+        <w:pStyle w:val="ListParagraph"/>
+        <w:numPr>
+          <w:ilvl w:val="0"/>
+          <w:numId w:val="4"/>
+        </w:numPr>
+        <w:rPr>
+          <w:b/>
+        </w:rPr>
+      </w:pPr>
+      <w:r>
+        <w:rPr>
+          <w:b/>
+        </w:rPr>
+        <w:t>Object literals</w:t>
+      </w:r>
+    </w:p>
+    <w:p>
+      <w:r>
+        <w:t>Định nghĩa key: value cho object</w:t>
+      </w:r>
+    </w:p>
+    <w:p>
+      <w:r>
+        <w:t>Định nghĩa method cho object</w:t>
+      </w:r>
+    </w:p>
+    <w:p>
+      <w:r>
+        <w:t>Định nghĩa key cho object dưới dạng biến</w:t>
+      </w:r>
+    </w:p>
+    <w:p/>
+    <w:p>
+      <w:pPr>
+        <w:pStyle w:val="ListParagraph"/>
+        <w:numPr>
+          <w:ilvl w:val="0"/>
+          <w:numId w:val="4"/>
+        </w:numPr>
+        <w:rPr>
+          <w:b/>
+        </w:rPr>
+      </w:pPr>
+      <w:r>
+        <w:rPr>
+          <w:b/>
+        </w:rPr>
+        <w:t xml:space="preserve">Template String </w:t>
+      </w:r>
+    </w:p>
+    <w:p>
+      <w:r>
+        <w:rPr>
+          <w:noProof/>
+        </w:rPr>
+        <w:drawing>
+          <wp:inline distT="0" distB="0" distL="0" distR="0" wp14:anchorId="1AF5B304" wp14:editId="5EE14ED5">
+            <wp:extent cx="3810000" cy="609600"/>
+            <wp:effectExtent l="0" t="0" r="0" b="0"/>
+            <wp:docPr id="20" name="Picture 20"/>
+            <wp:cNvGraphicFramePr>
+              <a:graphicFrameLocks xmlns:a="http://schemas.openxmlformats.org/drawingml/2006/main" noChangeAspect="1"/>
+            </wp:cNvGraphicFramePr>
+            <a:graphic xmlns:a="http://schemas.openxmlformats.org/drawingml/2006/main">
+              <a:graphicData uri="http://schemas.openxmlformats.org/drawingml/2006/picture">
+                <pic:pic xmlns:pic="http://schemas.openxmlformats.org/drawingml/2006/picture">
+                  <pic:nvPicPr>
+                    <pic:cNvPr id="0" name=""/>
+                    <pic:cNvPicPr/>
+                  </pic:nvPicPr>
+                  <pic:blipFill>
+                    <a:blip r:embed="rId20"/>
+                    <a:stretch>
+                      <a:fillRect/>
+                    </a:stretch>
+                  </pic:blipFill>
+                  <pic:spPr>
+                    <a:xfrm>
+                      <a:off x="0" y="0"/>
+                      <a:ext cx="3810000" cy="609600"/>
+                    </a:xfrm>
+                    <a:prstGeom prst="rect">
+                      <a:avLst/>
+                    </a:prstGeom>
+                  </pic:spPr>
+                </pic:pic>
+              </a:graphicData>
+            </a:graphic>
+          </wp:inline>
+        </w:drawing>
+      </w:r>
+    </w:p>
+    <w:p>
+      <w:pPr>
+        <w:pStyle w:val="ListParagraph"/>
+      </w:pPr>
+    </w:p>
+    <w:p>
+      <w:r>
+        <w:rPr>
+          <w:noProof/>
+        </w:rPr>
+        <w:lastRenderedPageBreak/>
+        <w:drawing>
+          <wp:inline distT="0" distB="0" distL="0" distR="0" wp14:anchorId="5BE1E9FE" wp14:editId="4F43E21F">
+            <wp:extent cx="2333625" cy="2343150"/>
+            <wp:effectExtent l="0" t="0" r="9525" b="0"/>
+            <wp:docPr id="12" name="Picture 12"/>
+            <wp:cNvGraphicFramePr>
+              <a:graphicFrameLocks xmlns:a="http://schemas.openxmlformats.org/drawingml/2006/main" noChangeAspect="1"/>
+            </wp:cNvGraphicFramePr>
+            <a:graphic xmlns:a="http://schemas.openxmlformats.org/drawingml/2006/main">
+              <a:graphicData uri="http://schemas.openxmlformats.org/drawingml/2006/picture">
+                <pic:pic xmlns:pic="http://schemas.openxmlformats.org/drawingml/2006/picture">
+                  <pic:nvPicPr>
+                    <pic:cNvPr id="0" name=""/>
+                    <pic:cNvPicPr/>
+                  </pic:nvPicPr>
+                  <pic:blipFill>
+                    <a:blip r:embed="rId21"/>
+                    <a:stretch>
+                      <a:fillRect/>
+                    </a:stretch>
+                  </pic:blipFill>
+                  <pic:spPr>
+                    <a:xfrm>
+                      <a:off x="0" y="0"/>
+                      <a:ext cx="2333625" cy="2343150"/>
+                    </a:xfrm>
+                    <a:prstGeom prst="rect">
+                      <a:avLst/>
+                    </a:prstGeom>
+                  </pic:spPr>
+                </pic:pic>
+              </a:graphicData>
+            </a:graphic>
+          </wp:inline>
+        </w:drawing>
+      </w:r>
+    </w:p>
+    <w:p>
+      <w:r>
+        <w:rPr>
+          <w:noProof/>
+        </w:rPr>
+        <w:drawing>
+          <wp:inline distT="0" distB="0" distL="0" distR="0" wp14:anchorId="79CB1839" wp14:editId="1EE8E82B">
+            <wp:extent cx="3038475" cy="2019300"/>
+            <wp:effectExtent l="0" t="0" r="9525" b="0"/>
+            <wp:docPr id="11" name="Picture 11"/>
+            <wp:cNvGraphicFramePr>
+              <a:graphicFrameLocks xmlns:a="http://schemas.openxmlformats.org/drawingml/2006/main" noChangeAspect="1"/>
+            </wp:cNvGraphicFramePr>
+            <a:graphic xmlns:a="http://schemas.openxmlformats.org/drawingml/2006/main">
+              <a:graphicData uri="http://schemas.openxmlformats.org/drawingml/2006/picture">
+                <pic:pic xmlns:pic="http://schemas.openxmlformats.org/drawingml/2006/picture">
+                  <pic:nvPicPr>
+                    <pic:cNvPr id="0" name=""/>
+                    <pic:cNvPicPr/>
+                  </pic:nvPicPr>
+                  <pic:blipFill>
+                    <a:blip r:embed="rId22"/>
+                    <a:stretch>
+                      <a:fillRect/>
+                    </a:stretch>
+                  </pic:blipFill>
+                  <pic:spPr>
+                    <a:xfrm>
+                      <a:off x="0" y="0"/>
+                      <a:ext cx="3038475" cy="2019300"/>
+                    </a:xfrm>
+                    <a:prstGeom prst="rect">
+                      <a:avLst/>
+                    </a:prstGeom>
+                  </pic:spPr>
+                </pic:pic>
+              </a:graphicData>
+            </a:graphic>
+          </wp:inline>
+        </w:drawing>
+      </w:r>
+    </w:p>
+    <w:p/>
+    <w:p>
+      <w:pPr>
+        <w:pStyle w:val="ListParagraph"/>
+        <w:numPr>
+          <w:ilvl w:val="0"/>
+          <w:numId w:val="4"/>
+        </w:numPr>
+        <w:rPr>
+          <w:b/>
+        </w:rPr>
+      </w:pPr>
+      <w:r>
+        <w:rPr>
+          <w:b/>
+        </w:rPr>
+        <w:t>JSON</w:t>
+      </w:r>
+    </w:p>
+    <w:p>
+      <w:r>
+        <w:t>JSON: là một định dạng dữ liệu (chuỗi)</w:t>
+      </w:r>
+    </w:p>
+    <w:p>
+      <w:r>
+        <w:t xml:space="preserve">Stringify: </w:t>
+      </w:r>
+      <w:r>
+        <w:t>từ javascript types -&gt; JSON</w:t>
+      </w:r>
+    </w:p>
+    <w:p>
+      <w:r>
+        <w:t xml:space="preserve">Parse: </w:t>
+      </w:r>
+      <w:r>
+        <w:t>từ JSON -&gt; javascript types</w:t>
+      </w:r>
+    </w:p>
+    <w:p/>
+    <w:p>
+      <w:pPr>
+        <w:pStyle w:val="ListParagraph"/>
+        <w:numPr>
+          <w:ilvl w:val="0"/>
+          <w:numId w:val="4"/>
+        </w:numPr>
+        <w:rPr>
+          <w:b/>
+        </w:rPr>
+      </w:pPr>
+      <w:r>
+        <w:rPr>
+          <w:b/>
+        </w:rPr>
+        <w:t>Destructuring (phân rã: array, object)</w:t>
+      </w:r>
+    </w:p>
+    <w:p>
+      <w:r>
+        <w:t>Array</w:t>
+      </w:r>
+    </w:p>
+    <w:p>
+      <w:r>
+        <w:rPr>
+          <w:noProof/>
+        </w:rPr>
+        <w:drawing>
+          <wp:inline distT="0" distB="0" distL="0" distR="0" wp14:anchorId="0CED95A6" wp14:editId="44144F7E">
+            <wp:extent cx="5760720" cy="1057363"/>
+            <wp:effectExtent l="0" t="0" r="0" b="9525"/>
+            <wp:docPr id="13" name="Picture 13"/>
+            <wp:cNvGraphicFramePr>
+              <a:graphicFrameLocks xmlns:a="http://schemas.openxmlformats.org/drawingml/2006/main" noChangeAspect="1"/>
+            </wp:cNvGraphicFramePr>
+            <a:graphic xmlns:a="http://schemas.openxmlformats.org/drawingml/2006/main">
+              <a:graphicData uri="http://schemas.openxmlformats.org/drawingml/2006/picture">
+                <pic:pic xmlns:pic="http://schemas.openxmlformats.org/drawingml/2006/picture">
+                  <pic:nvPicPr>
+                    <pic:cNvPr id="0" name=""/>
+                    <pic:cNvPicPr/>
+                  </pic:nvPicPr>
+                  <pic:blipFill>
+                    <a:blip r:embed="rId23"/>
+                    <a:stretch>
+                      <a:fillRect/>
+                    </a:stretch>
+                  </pic:blipFill>
+                  <pic:spPr>
+                    <a:xfrm>
+                      <a:off x="0" y="0"/>
+                      <a:ext cx="5760720" cy="1057363"/>
+                    </a:xfrm>
+                    <a:prstGeom prst="rect">
+                      <a:avLst/>
+                    </a:prstGeom>
+                  </pic:spPr>
+                </pic:pic>
+              </a:graphicData>
+            </a:graphic>
+          </wp:inline>
+        </w:drawing>
+      </w:r>
+    </w:p>
+    <w:p>
+      <w:r>
+        <w:br w:type="page"/>
+      </w:r>
+    </w:p>
+    <w:p>
+      <w:r>
+        <w:lastRenderedPageBreak/>
+        <w:t>Object</w:t>
+      </w:r>
+    </w:p>
+    <w:p>
+      <w:r>
+        <w:rPr>
+          <w:noProof/>
+        </w:rPr>
+        <w:drawing>
+          <wp:inline distT="0" distB="0" distL="0" distR="0" wp14:anchorId="24FF1DED" wp14:editId="2F75ABD0">
+            <wp:extent cx="4076700" cy="1266825"/>
+            <wp:effectExtent l="0" t="0" r="0" b="9525"/>
+            <wp:docPr id="14" name="Picture 14"/>
+            <wp:cNvGraphicFramePr>
+              <a:graphicFrameLocks xmlns:a="http://schemas.openxmlformats.org/drawingml/2006/main" noChangeAspect="1"/>
+            </wp:cNvGraphicFramePr>
+            <a:graphic xmlns:a="http://schemas.openxmlformats.org/drawingml/2006/main">
+              <a:graphicData uri="http://schemas.openxmlformats.org/drawingml/2006/picture">
+                <pic:pic xmlns:pic="http://schemas.openxmlformats.org/drawingml/2006/picture">
+                  <pic:nvPicPr>
+                    <pic:cNvPr id="0" name=""/>
+                    <pic:cNvPicPr/>
+                  </pic:nvPicPr>
+                  <pic:blipFill>
+                    <a:blip r:embed="rId24"/>
+                    <a:stretch>
+                      <a:fillRect/>
+                    </a:stretch>
+                  </pic:blipFill>
+                  <pic:spPr>
+                    <a:xfrm>
+                      <a:off x="0" y="0"/>
                       <a:ext cx="4076700" cy="1266825"/>
                     </a:xfrm>
                     <a:prstGeom prst="rect">
@@ -2150,6 +2806,119 @@
     </w:lvl>
   </w:abstractNum>
   <w:abstractNum w:abstractNumId="3">
+    <w:nsid w:val="6C321528"/>
+    <w:multiLevelType w:val="hybridMultilevel"/>
+    <w:tmpl w:val="CA92C4D2"/>
+    <w:lvl w:ilvl="0" w:tplc="7F2E7562">
+      <w:start w:val="5"/>
+      <w:numFmt w:val="bullet"/>
+      <w:lvlText w:val="-"/>
+      <w:lvlJc w:val="left"/>
+      <w:pPr>
+        <w:ind w:left="720" w:hanging="360"/>
+      </w:pPr>
+      <w:rPr>
+        <w:rFonts w:ascii="Times New Roman" w:eastAsiaTheme="minorHAnsi" w:hAnsi="Times New Roman" w:cs="Times New Roman" w:hint="default"/>
+      </w:rPr>
+    </w:lvl>
+    <w:lvl w:ilvl="1" w:tplc="04090003" w:tentative="1">
+      <w:start w:val="1"/>
+      <w:numFmt w:val="bullet"/>
+      <w:lvlText w:val="o"/>
+      <w:lvlJc w:val="left"/>
+      <w:pPr>
+        <w:ind w:left="1440" w:hanging="360"/>
+      </w:pPr>
+      <w:rPr>
+        <w:rFonts w:ascii="Courier New" w:hAnsi="Courier New" w:cs="Courier New" w:hint="default"/>
+      </w:rPr>
+    </w:lvl>
+    <w:lvl w:ilvl="2" w:tplc="04090005" w:tentative="1">
+      <w:start w:val="1"/>
+      <w:numFmt w:val="bullet"/>
+      <w:lvlText w:val=""/>
+      <w:lvlJc w:val="left"/>
+      <w:pPr>
+        <w:ind w:left="2160" w:hanging="360"/>
+      </w:pPr>
+      <w:rPr>
+        <w:rFonts w:ascii="Wingdings" w:hAnsi="Wingdings" w:hint="default"/>
+      </w:rPr>
+    </w:lvl>
+    <w:lvl w:ilvl="3" w:tplc="04090001" w:tentative="1">
+      <w:start w:val="1"/>
+      <w:numFmt w:val="bullet"/>
+      <w:lvlText w:val=""/>
+      <w:lvlJc w:val="left"/>
+      <w:pPr>
+        <w:ind w:left="2880" w:hanging="360"/>
+      </w:pPr>
+      <w:rPr>
+        <w:rFonts w:ascii="Symbol" w:hAnsi="Symbol" w:hint="default"/>
+      </w:rPr>
+    </w:lvl>
+    <w:lvl w:ilvl="4" w:tplc="04090003" w:tentative="1">
+      <w:start w:val="1"/>
+      <w:numFmt w:val="bullet"/>
+      <w:lvlText w:val="o"/>
+      <w:lvlJc w:val="left"/>
+      <w:pPr>
+        <w:ind w:left="3600" w:hanging="360"/>
+      </w:pPr>
+      <w:rPr>
+        <w:rFonts w:ascii="Courier New" w:hAnsi="Courier New" w:cs="Courier New" w:hint="default"/>
+      </w:rPr>
+    </w:lvl>
+    <w:lvl w:ilvl="5" w:tplc="04090005" w:tentative="1">
+      <w:start w:val="1"/>
+      <w:numFmt w:val="bullet"/>
+      <w:lvlText w:val=""/>
+      <w:lvlJc w:val="left"/>
+      <w:pPr>
+        <w:ind w:left="4320" w:hanging="360"/>
+      </w:pPr>
+      <w:rPr>
+        <w:rFonts w:ascii="Wingdings" w:hAnsi="Wingdings" w:hint="default"/>
+      </w:rPr>
+    </w:lvl>
+    <w:lvl w:ilvl="6" w:tplc="04090001" w:tentative="1">
+      <w:start w:val="1"/>
+      <w:numFmt w:val="bullet"/>
+      <w:lvlText w:val=""/>
+      <w:lvlJc w:val="left"/>
+      <w:pPr>
+        <w:ind w:left="5040" w:hanging="360"/>
+      </w:pPr>
+      <w:rPr>
+        <w:rFonts w:ascii="Symbol" w:hAnsi="Symbol" w:hint="default"/>
+      </w:rPr>
+    </w:lvl>
+    <w:lvl w:ilvl="7" w:tplc="04090003" w:tentative="1">
+      <w:start w:val="1"/>
+      <w:numFmt w:val="bullet"/>
+      <w:lvlText w:val="o"/>
+      <w:lvlJc w:val="left"/>
+      <w:pPr>
+        <w:ind w:left="5760" w:hanging="360"/>
+      </w:pPr>
+      <w:rPr>
+        <w:rFonts w:ascii="Courier New" w:hAnsi="Courier New" w:cs="Courier New" w:hint="default"/>
+      </w:rPr>
+    </w:lvl>
+    <w:lvl w:ilvl="8" w:tplc="04090005" w:tentative="1">
+      <w:start w:val="1"/>
+      <w:numFmt w:val="bullet"/>
+      <w:lvlText w:val=""/>
+      <w:lvlJc w:val="left"/>
+      <w:pPr>
+        <w:ind w:left="6480" w:hanging="360"/>
+      </w:pPr>
+      <w:rPr>
+        <w:rFonts w:ascii="Wingdings" w:hAnsi="Wingdings" w:hint="default"/>
+      </w:rPr>
+    </w:lvl>
+  </w:abstractNum>
+  <w:abstractNum w:abstractNumId="4">
     <w:nsid w:val="7A502428"/>
     <w:multiLevelType w:val="hybridMultilevel"/>
     <w:tmpl w:val="21B8D790"/>
@@ -2265,13 +3034,16 @@
     <w:abstractNumId w:val="0"/>
   </w:num>
   <w:num w:numId="2">
-    <w:abstractNumId w:val="3"/>
+    <w:abstractNumId w:val="4"/>
   </w:num>
   <w:num w:numId="3">
     <w:abstractNumId w:val="1"/>
   </w:num>
   <w:num w:numId="4">
     <w:abstractNumId w:val="2"/>
+  </w:num>
+  <w:num w:numId="5">
+    <w:abstractNumId w:val="3"/>
   </w:num>
 </w:numbering>
 </file>
@@ -2539,6 +3311,22 @@
       </w:tblCellMar>
     </w:tblPr>
   </w:style>
+  <w:style w:type="paragraph" w:styleId="NormalWeb">
+    <w:name w:val="Normal (Web)"/>
+    <w:basedOn w:val="Normal"/>
+    <w:uiPriority w:val="99"/>
+    <w:semiHidden/>
+    <w:unhideWhenUsed/>
+    <w:rsid w:val="00EE5037"/>
+    <w:pPr>
+      <w:spacing w:before="100" w:beforeAutospacing="1" w:after="100" w:afterAutospacing="1" w:line="240" w:lineRule="auto"/>
+    </w:pPr>
+    <w:rPr>
+      <w:rFonts w:eastAsia="Times New Roman" w:cs="Times New Roman"/>
+      <w:sz w:val="24"/>
+      <w:szCs w:val="24"/>
+    </w:rPr>
+  </w:style>
 </w:styles>
 </file>
 
@@ -2804,6 +3592,22 @@
         <w:right w:w="108" w:type="dxa"/>
       </w:tblCellMar>
     </w:tblPr>
+  </w:style>
+  <w:style w:type="paragraph" w:styleId="NormalWeb">
+    <w:name w:val="Normal (Web)"/>
+    <w:basedOn w:val="Normal"/>
+    <w:uiPriority w:val="99"/>
+    <w:semiHidden/>
+    <w:unhideWhenUsed/>
+    <w:rsid w:val="00EE5037"/>
+    <w:pPr>
+      <w:spacing w:before="100" w:beforeAutospacing="1" w:after="100" w:afterAutospacing="1" w:line="240" w:lineRule="auto"/>
+    </w:pPr>
+    <w:rPr>
+      <w:rFonts w:eastAsia="Times New Roman" w:cs="Times New Roman"/>
+      <w:sz w:val="24"/>
+      <w:szCs w:val="24"/>
+    </w:rPr>
   </w:style>
 </w:styles>
 </file>

</xml_diff>